<commit_message>
Workbook 1 chapter 2 and 3 changes made
</commit_message>
<xml_diff>
--- a/Docs/Workbook 1.docx
+++ b/Docs/Workbook 1.docx
@@ -1,6 +1,6 @@
 
 <file path=word/document.xml><?xml version="1.0" encoding="utf-8"?>
-<w:document xmlns:wpc="http://schemas.microsoft.com/office/word/2010/wordprocessingCanvas" xmlns:cx="http://schemas.microsoft.com/office/drawing/2014/chartex" xmlns:cx1="http://schemas.microsoft.com/office/drawing/2015/9/8/chartex" xmlns:cx2="http://schemas.microsoft.com/office/drawing/2015/10/21/chartex" xmlns:cx3="http://schemas.microsoft.com/office/drawing/2016/5/9/chartex" xmlns:cx4="http://schemas.microsoft.com/office/drawing/2016/5/10/chartex" xmlns:cx5="http://schemas.microsoft.com/office/drawing/2016/5/11/chartex" xmlns:mc="http://schemas.openxmlformats.org/markup-compatibility/2006" xmlns:o="urn:schemas-microsoft-com:office:office" xmlns:r="http://schemas.openxmlformats.org/officeDocument/2006/relationships" xmlns:m="http://schemas.openxmlformats.org/officeDocument/2006/math" xmlns:v="urn:schemas-microsoft-com:vml" xmlns:wp14="http://schemas.microsoft.com/office/word/2010/wordprocessingDrawing" xmlns:wp="http://schemas.openxmlformats.org/drawingml/2006/wordprocessingDrawing" xmlns:w10="urn:schemas-microsoft-com:office:word" xmlns:w="http://schemas.openxmlformats.org/wordprocessingml/2006/main" xmlns:w14="http://schemas.microsoft.com/office/word/2010/wordml" xmlns:w15="http://schemas.microsoft.com/office/word/2012/wordml" xmlns:w16se="http://schemas.microsoft.com/office/word/2015/wordml/symex" xmlns:wpg="http://schemas.microsoft.com/office/word/2010/wordprocessingGroup" xmlns:wpi="http://schemas.microsoft.com/office/word/2010/wordprocessingInk" xmlns:wne="http://schemas.microsoft.com/office/word/2006/wordml" xmlns:wps="http://schemas.microsoft.com/office/word/2010/wordprocessingShape" mc:Ignorable="w14 w15 w16se wp14">
+<w:document xmlns:wpc="http://schemas.microsoft.com/office/word/2010/wordprocessingCanvas" xmlns:cx="http://schemas.microsoft.com/office/drawing/2014/chartex" xmlns:cx1="http://schemas.microsoft.com/office/drawing/2015/9/8/chartex" xmlns:cx2="http://schemas.microsoft.com/office/drawing/2015/10/21/chartex" xmlns:mc="http://schemas.openxmlformats.org/markup-compatibility/2006" xmlns:o="urn:schemas-microsoft-com:office:office" xmlns:r="http://schemas.openxmlformats.org/officeDocument/2006/relationships" xmlns:m="http://schemas.openxmlformats.org/officeDocument/2006/math" xmlns:v="urn:schemas-microsoft-com:vml" xmlns:wp14="http://schemas.microsoft.com/office/word/2010/wordprocessingDrawing" xmlns:wp="http://schemas.openxmlformats.org/drawingml/2006/wordprocessingDrawing" xmlns:w10="urn:schemas-microsoft-com:office:word" xmlns:w="http://schemas.openxmlformats.org/wordprocessingml/2006/main" xmlns:w14="http://schemas.microsoft.com/office/word/2010/wordml" xmlns:w15="http://schemas.microsoft.com/office/word/2012/wordml" xmlns:w16se="http://schemas.microsoft.com/office/word/2015/wordml/symex" xmlns:wpg="http://schemas.microsoft.com/office/word/2010/wordprocessingGroup" xmlns:wpi="http://schemas.microsoft.com/office/word/2010/wordprocessingInk" xmlns:wne="http://schemas.microsoft.com/office/word/2006/wordml" xmlns:wps="http://schemas.microsoft.com/office/word/2010/wordprocessingShape" mc:Ignorable="w14 w15 w16se wp14">
   <w:body>
     <w:p>
       <w:pPr>
@@ -281,12 +281,121 @@
           <w:r>
             <w:fldChar w:fldCharType="separate"/>
           </w:r>
-          <w:hyperlink w:anchor="_Toc466119990" w:history="1">
+          <w:bookmarkStart w:id="0" w:name="_GoBack"/>
+          <w:bookmarkEnd w:id="0"/>
+          <w:r>
+            <w:rPr>
+              <w:rStyle w:val="Hyperlink"/>
+            </w:rPr>
+            <w:fldChar w:fldCharType="begin"/>
+          </w:r>
+          <w:r>
+            <w:rPr>
+              <w:rStyle w:val="Hyperlink"/>
+            </w:rPr>
+            <w:instrText xml:space="preserve"> </w:instrText>
+          </w:r>
+          <w:r>
+            <w:rPr>
+              <w:noProof/>
+            </w:rPr>
+            <w:instrText>HYPERLINK \l "_Toc466472357"</w:instrText>
+          </w:r>
+          <w:r>
+            <w:rPr>
+              <w:rStyle w:val="Hyperlink"/>
+            </w:rPr>
+            <w:instrText xml:space="preserve"> </w:instrText>
+          </w:r>
+          <w:r>
+            <w:rPr>
+              <w:rStyle w:val="Hyperlink"/>
+            </w:rPr>
+          </w:r>
+          <w:r>
+            <w:rPr>
+              <w:rStyle w:val="Hyperlink"/>
+            </w:rPr>
+            <w:fldChar w:fldCharType="separate"/>
+          </w:r>
+          <w:r>
+            <w:rPr>
+              <w:rStyle w:val="Hyperlink"/>
+            </w:rPr>
+            <w:t>List of Tables</w:t>
+          </w:r>
+          <w:r>
+            <w:rPr>
+              <w:noProof/>
+              <w:webHidden/>
+            </w:rPr>
+            <w:tab/>
+          </w:r>
+          <w:r>
+            <w:rPr>
+              <w:noProof/>
+              <w:webHidden/>
+            </w:rPr>
+            <w:fldChar w:fldCharType="begin"/>
+          </w:r>
+          <w:r>
+            <w:rPr>
+              <w:noProof/>
+              <w:webHidden/>
+            </w:rPr>
+            <w:instrText xml:space="preserve"> PAGEREF _Toc466472357 \h </w:instrText>
+          </w:r>
+          <w:r>
+            <w:rPr>
+              <w:noProof/>
+              <w:webHidden/>
+            </w:rPr>
+          </w:r>
+          <w:r>
+            <w:rPr>
+              <w:noProof/>
+              <w:webHidden/>
+            </w:rPr>
+            <w:fldChar w:fldCharType="separate"/>
+          </w:r>
+          <w:r>
+            <w:rPr>
+              <w:noProof/>
+              <w:webHidden/>
+            </w:rPr>
+            <w:t>2</w:t>
+          </w:r>
+          <w:r>
+            <w:rPr>
+              <w:noProof/>
+              <w:webHidden/>
+            </w:rPr>
+            <w:fldChar w:fldCharType="end"/>
+          </w:r>
+          <w:r>
+            <w:rPr>
+              <w:rStyle w:val="Hyperlink"/>
+            </w:rPr>
+            <w:fldChar w:fldCharType="end"/>
+          </w:r>
+        </w:p>
+        <w:p>
+          <w:pPr>
+            <w:pStyle w:val="TOC1"/>
+            <w:rPr>
+              <w:rFonts w:asciiTheme="minorHAnsi" w:eastAsiaTheme="minorEastAsia" w:hAnsiTheme="minorHAnsi" w:cstheme="minorBidi"/>
+              <w:b w:val="0"/>
+              <w:noProof/>
+              <w:sz w:val="22"/>
+              <w:szCs w:val="22"/>
+            </w:rPr>
+          </w:pPr>
+          <w:hyperlink w:anchor="_Toc466472358" w:history="1">
             <w:r>
               <w:rPr>
                 <w:rStyle w:val="Hyperlink"/>
               </w:rPr>
-              <w:t>List of Tables</w:t>
+              <w:t>List of Figures</w:t>
             </w:r>
             <w:r>
               <w:rPr>
@@ -307,7 +416,7 @@
                 <w:noProof/>
                 <w:webHidden/>
               </w:rPr>
-              <w:instrText xml:space="preserve"> PAGEREF _Toc466119990 \h </w:instrText>
+              <w:instrText xml:space="preserve"> PAGEREF _Toc466472358 \h </w:instrText>
             </w:r>
             <w:r>
               <w:rPr>
@@ -327,7 +436,7 @@
                 <w:noProof/>
                 <w:webHidden/>
               </w:rPr>
-              <w:t>2</w:t>
+              <w:t>3</w:t>
             </w:r>
             <w:r>
               <w:rPr>
@@ -349,12 +458,12 @@
               <w:szCs w:val="22"/>
             </w:rPr>
           </w:pPr>
-          <w:hyperlink w:anchor="_Toc466119991" w:history="1">
+          <w:hyperlink w:anchor="_Toc466472359" w:history="1">
             <w:r>
               <w:rPr>
                 <w:rStyle w:val="Hyperlink"/>
               </w:rPr>
-              <w:t>List of Figures</w:t>
+              <w:t>Chapter 1. Literature Search, State of the Art</w:t>
             </w:r>
             <w:r>
               <w:rPr>
@@ -375,7 +484,7 @@
                 <w:noProof/>
                 <w:webHidden/>
               </w:rPr>
-              <w:instrText xml:space="preserve"> PAGEREF _Toc466119991 \h </w:instrText>
+              <w:instrText xml:space="preserve"> PAGEREF _Toc466472359 \h </w:instrText>
             </w:r>
             <w:r>
               <w:rPr>
@@ -395,7 +504,208 @@
                 <w:noProof/>
                 <w:webHidden/>
               </w:rPr>
-              <w:t>3</w:t>
+              <w:t>4</w:t>
+            </w:r>
+            <w:r>
+              <w:rPr>
+                <w:noProof/>
+                <w:webHidden/>
+              </w:rPr>
+              <w:fldChar w:fldCharType="end"/>
+            </w:r>
+          </w:hyperlink>
+        </w:p>
+        <w:p>
+          <w:pPr>
+            <w:pStyle w:val="TOC2"/>
+            <w:rPr>
+              <w:rFonts w:asciiTheme="minorHAnsi" w:eastAsiaTheme="minorEastAsia" w:hAnsiTheme="minorHAnsi" w:cstheme="minorBidi"/>
+              <w:noProof/>
+              <w:sz w:val="22"/>
+              <w:szCs w:val="22"/>
+            </w:rPr>
+          </w:pPr>
+          <w:hyperlink w:anchor="_Toc466472360" w:history="1">
+            <w:r>
+              <w:rPr>
+                <w:rStyle w:val="Hyperlink"/>
+              </w:rPr>
+              <w:t>1.1. Literature Search</w:t>
+            </w:r>
+            <w:r>
+              <w:rPr>
+                <w:noProof/>
+                <w:webHidden/>
+              </w:rPr>
+              <w:tab/>
+            </w:r>
+            <w:r>
+              <w:rPr>
+                <w:noProof/>
+                <w:webHidden/>
+              </w:rPr>
+              <w:fldChar w:fldCharType="begin"/>
+            </w:r>
+            <w:r>
+              <w:rPr>
+                <w:noProof/>
+                <w:webHidden/>
+              </w:rPr>
+              <w:instrText xml:space="preserve"> PAGEREF _Toc466472360 \h </w:instrText>
+            </w:r>
+            <w:r>
+              <w:rPr>
+                <w:noProof/>
+                <w:webHidden/>
+              </w:rPr>
+            </w:r>
+            <w:r>
+              <w:rPr>
+                <w:noProof/>
+                <w:webHidden/>
+              </w:rPr>
+              <w:fldChar w:fldCharType="separate"/>
+            </w:r>
+            <w:r>
+              <w:rPr>
+                <w:noProof/>
+                <w:webHidden/>
+              </w:rPr>
+              <w:t>4</w:t>
+            </w:r>
+            <w:r>
+              <w:rPr>
+                <w:noProof/>
+                <w:webHidden/>
+              </w:rPr>
+              <w:fldChar w:fldCharType="end"/>
+            </w:r>
+          </w:hyperlink>
+        </w:p>
+        <w:p>
+          <w:pPr>
+            <w:pStyle w:val="TOC2"/>
+            <w:rPr>
+              <w:rFonts w:asciiTheme="minorHAnsi" w:eastAsiaTheme="minorEastAsia" w:hAnsiTheme="minorHAnsi" w:cstheme="minorBidi"/>
+              <w:noProof/>
+              <w:sz w:val="22"/>
+              <w:szCs w:val="22"/>
+            </w:rPr>
+          </w:pPr>
+          <w:hyperlink w:anchor="_Toc466472361" w:history="1">
+            <w:r>
+              <w:rPr>
+                <w:rStyle w:val="Hyperlink"/>
+              </w:rPr>
+              <w:t>1.2. State-of-the-Art Summary</w:t>
+            </w:r>
+            <w:r>
+              <w:rPr>
+                <w:noProof/>
+                <w:webHidden/>
+              </w:rPr>
+              <w:tab/>
+            </w:r>
+            <w:r>
+              <w:rPr>
+                <w:noProof/>
+                <w:webHidden/>
+              </w:rPr>
+              <w:fldChar w:fldCharType="begin"/>
+            </w:r>
+            <w:r>
+              <w:rPr>
+                <w:noProof/>
+                <w:webHidden/>
+              </w:rPr>
+              <w:instrText xml:space="preserve"> PAGEREF _Toc466472361 \h </w:instrText>
+            </w:r>
+            <w:r>
+              <w:rPr>
+                <w:noProof/>
+                <w:webHidden/>
+              </w:rPr>
+            </w:r>
+            <w:r>
+              <w:rPr>
+                <w:noProof/>
+                <w:webHidden/>
+              </w:rPr>
+              <w:fldChar w:fldCharType="separate"/>
+            </w:r>
+            <w:r>
+              <w:rPr>
+                <w:noProof/>
+                <w:webHidden/>
+              </w:rPr>
+              <w:t>5</w:t>
+            </w:r>
+            <w:r>
+              <w:rPr>
+                <w:noProof/>
+                <w:webHidden/>
+              </w:rPr>
+              <w:fldChar w:fldCharType="end"/>
+            </w:r>
+          </w:hyperlink>
+        </w:p>
+        <w:p>
+          <w:pPr>
+            <w:pStyle w:val="TOC2"/>
+            <w:rPr>
+              <w:rFonts w:asciiTheme="minorHAnsi" w:eastAsiaTheme="minorEastAsia" w:hAnsiTheme="minorHAnsi" w:cstheme="minorBidi"/>
+              <w:noProof/>
+              <w:sz w:val="22"/>
+              <w:szCs w:val="22"/>
+            </w:rPr>
+          </w:pPr>
+          <w:hyperlink w:anchor="_Toc466472362" w:history="1">
+            <w:r>
+              <w:rPr>
+                <w:rStyle w:val="Hyperlink"/>
+              </w:rPr>
+              <w:t>1.3. References</w:t>
+            </w:r>
+            <w:r>
+              <w:rPr>
+                <w:noProof/>
+                <w:webHidden/>
+              </w:rPr>
+              <w:tab/>
+            </w:r>
+            <w:r>
+              <w:rPr>
+                <w:noProof/>
+                <w:webHidden/>
+              </w:rPr>
+              <w:fldChar w:fldCharType="begin"/>
+            </w:r>
+            <w:r>
+              <w:rPr>
+                <w:noProof/>
+                <w:webHidden/>
+              </w:rPr>
+              <w:instrText xml:space="preserve"> PAGEREF _Toc466472362 \h </w:instrText>
+            </w:r>
+            <w:r>
+              <w:rPr>
+                <w:noProof/>
+                <w:webHidden/>
+              </w:rPr>
+            </w:r>
+            <w:r>
+              <w:rPr>
+                <w:noProof/>
+                <w:webHidden/>
+              </w:rPr>
+              <w:fldChar w:fldCharType="separate"/>
+            </w:r>
+            <w:r>
+              <w:rPr>
+                <w:noProof/>
+                <w:webHidden/>
+              </w:rPr>
+              <w:t>6</w:t>
             </w:r>
             <w:r>
               <w:rPr>
@@ -417,12 +727,12 @@
               <w:szCs w:val="22"/>
             </w:rPr>
           </w:pPr>
-          <w:hyperlink w:anchor="_Toc466119992" w:history="1">
+          <w:hyperlink w:anchor="_Toc466472363" w:history="1">
             <w:r>
               <w:rPr>
                 <w:rStyle w:val="Hyperlink"/>
               </w:rPr>
-              <w:t>Chapter 1. Literature Search, State of the Art</w:t>
+              <w:t>Chapter 2. Project Justification</w:t>
             </w:r>
             <w:r>
               <w:rPr>
@@ -443,7 +753,7 @@
                 <w:noProof/>
                 <w:webHidden/>
               </w:rPr>
-              <w:instrText xml:space="preserve"> PAGEREF _Toc466119992 \h </w:instrText>
+              <w:instrText xml:space="preserve"> PAGEREF _Toc466472363 \h </w:instrText>
             </w:r>
             <w:r>
               <w:rPr>
@@ -463,208 +773,7 @@
                 <w:noProof/>
                 <w:webHidden/>
               </w:rPr>
-              <w:t>4</w:t>
-            </w:r>
-            <w:r>
-              <w:rPr>
-                <w:noProof/>
-                <w:webHidden/>
-              </w:rPr>
-              <w:fldChar w:fldCharType="end"/>
-            </w:r>
-          </w:hyperlink>
-        </w:p>
-        <w:p>
-          <w:pPr>
-            <w:pStyle w:val="TOC2"/>
-            <w:rPr>
-              <w:rFonts w:asciiTheme="minorHAnsi" w:eastAsiaTheme="minorEastAsia" w:hAnsiTheme="minorHAnsi" w:cstheme="minorBidi"/>
-              <w:noProof/>
-              <w:sz w:val="22"/>
-              <w:szCs w:val="22"/>
-            </w:rPr>
-          </w:pPr>
-          <w:hyperlink w:anchor="_Toc466119993" w:history="1">
-            <w:r>
-              <w:rPr>
-                <w:rStyle w:val="Hyperlink"/>
-              </w:rPr>
-              <w:t>1.1. Literature Search</w:t>
-            </w:r>
-            <w:r>
-              <w:rPr>
-                <w:noProof/>
-                <w:webHidden/>
-              </w:rPr>
-              <w:tab/>
-            </w:r>
-            <w:r>
-              <w:rPr>
-                <w:noProof/>
-                <w:webHidden/>
-              </w:rPr>
-              <w:fldChar w:fldCharType="begin"/>
-            </w:r>
-            <w:r>
-              <w:rPr>
-                <w:noProof/>
-                <w:webHidden/>
-              </w:rPr>
-              <w:instrText xml:space="preserve"> PAGEREF _Toc466119993 \h </w:instrText>
-            </w:r>
-            <w:r>
-              <w:rPr>
-                <w:noProof/>
-                <w:webHidden/>
-              </w:rPr>
-            </w:r>
-            <w:r>
-              <w:rPr>
-                <w:noProof/>
-                <w:webHidden/>
-              </w:rPr>
-              <w:fldChar w:fldCharType="separate"/>
-            </w:r>
-            <w:r>
-              <w:rPr>
-                <w:noProof/>
-                <w:webHidden/>
-              </w:rPr>
-              <w:t>4</w:t>
-            </w:r>
-            <w:r>
-              <w:rPr>
-                <w:noProof/>
-                <w:webHidden/>
-              </w:rPr>
-              <w:fldChar w:fldCharType="end"/>
-            </w:r>
-          </w:hyperlink>
-        </w:p>
-        <w:p>
-          <w:pPr>
-            <w:pStyle w:val="TOC2"/>
-            <w:rPr>
-              <w:rFonts w:asciiTheme="minorHAnsi" w:eastAsiaTheme="minorEastAsia" w:hAnsiTheme="minorHAnsi" w:cstheme="minorBidi"/>
-              <w:noProof/>
-              <w:sz w:val="22"/>
-              <w:szCs w:val="22"/>
-            </w:rPr>
-          </w:pPr>
-          <w:hyperlink w:anchor="_Toc466119994" w:history="1">
-            <w:r>
-              <w:rPr>
-                <w:rStyle w:val="Hyperlink"/>
-              </w:rPr>
-              <w:t>1.2. State-of-the-Art Summary</w:t>
-            </w:r>
-            <w:r>
-              <w:rPr>
-                <w:noProof/>
-                <w:webHidden/>
-              </w:rPr>
-              <w:tab/>
-            </w:r>
-            <w:r>
-              <w:rPr>
-                <w:noProof/>
-                <w:webHidden/>
-              </w:rPr>
-              <w:fldChar w:fldCharType="begin"/>
-            </w:r>
-            <w:r>
-              <w:rPr>
-                <w:noProof/>
-                <w:webHidden/>
-              </w:rPr>
-              <w:instrText xml:space="preserve"> PAGEREF _Toc466119994 \h </w:instrText>
-            </w:r>
-            <w:r>
-              <w:rPr>
-                <w:noProof/>
-                <w:webHidden/>
-              </w:rPr>
-            </w:r>
-            <w:r>
-              <w:rPr>
-                <w:noProof/>
-                <w:webHidden/>
-              </w:rPr>
-              <w:fldChar w:fldCharType="separate"/>
-            </w:r>
-            <w:r>
-              <w:rPr>
-                <w:noProof/>
-                <w:webHidden/>
-              </w:rPr>
-              <w:t>5</w:t>
-            </w:r>
-            <w:r>
-              <w:rPr>
-                <w:noProof/>
-                <w:webHidden/>
-              </w:rPr>
-              <w:fldChar w:fldCharType="end"/>
-            </w:r>
-          </w:hyperlink>
-        </w:p>
-        <w:p>
-          <w:pPr>
-            <w:pStyle w:val="TOC2"/>
-            <w:rPr>
-              <w:rFonts w:asciiTheme="minorHAnsi" w:eastAsiaTheme="minorEastAsia" w:hAnsiTheme="minorHAnsi" w:cstheme="minorBidi"/>
-              <w:noProof/>
-              <w:sz w:val="22"/>
-              <w:szCs w:val="22"/>
-            </w:rPr>
-          </w:pPr>
-          <w:hyperlink w:anchor="_Toc466119995" w:history="1">
-            <w:r>
-              <w:rPr>
-                <w:rStyle w:val="Hyperlink"/>
-              </w:rPr>
-              <w:t>1.3. References</w:t>
-            </w:r>
-            <w:r>
-              <w:rPr>
-                <w:noProof/>
-                <w:webHidden/>
-              </w:rPr>
-              <w:tab/>
-            </w:r>
-            <w:r>
-              <w:rPr>
-                <w:noProof/>
-                <w:webHidden/>
-              </w:rPr>
-              <w:fldChar w:fldCharType="begin"/>
-            </w:r>
-            <w:r>
-              <w:rPr>
-                <w:noProof/>
-                <w:webHidden/>
-              </w:rPr>
-              <w:instrText xml:space="preserve"> PAGEREF _Toc466119995 \h </w:instrText>
-            </w:r>
-            <w:r>
-              <w:rPr>
-                <w:noProof/>
-                <w:webHidden/>
-              </w:rPr>
-            </w:r>
-            <w:r>
-              <w:rPr>
-                <w:noProof/>
-                <w:webHidden/>
-              </w:rPr>
-              <w:fldChar w:fldCharType="separate"/>
-            </w:r>
-            <w:r>
-              <w:rPr>
-                <w:noProof/>
-                <w:webHidden/>
-              </w:rPr>
-              <w:t>6</w:t>
+              <w:t>7</w:t>
             </w:r>
             <w:r>
               <w:rPr>
@@ -686,12 +795,12 @@
               <w:szCs w:val="22"/>
             </w:rPr>
           </w:pPr>
-          <w:hyperlink w:anchor="_Toc466119996" w:history="1">
+          <w:hyperlink w:anchor="_Toc466472364" w:history="1">
             <w:r>
               <w:rPr>
                 <w:rStyle w:val="Hyperlink"/>
               </w:rPr>
-              <w:t>Chapter 2. Project Justification</w:t>
+              <w:t>Chapter 3. Project Requirements</w:t>
             </w:r>
             <w:r>
               <w:rPr>
@@ -712,7 +821,7 @@
                 <w:noProof/>
                 <w:webHidden/>
               </w:rPr>
-              <w:instrText xml:space="preserve"> PAGEREF _Toc466119996 \h </w:instrText>
+              <w:instrText xml:space="preserve"> PAGEREF _Toc466472364 \h </w:instrText>
             </w:r>
             <w:r>
               <w:rPr>
@@ -732,7 +841,610 @@
                 <w:noProof/>
                 <w:webHidden/>
               </w:rPr>
-              <w:t>7</w:t>
+              <w:t>8</w:t>
+            </w:r>
+            <w:r>
+              <w:rPr>
+                <w:noProof/>
+                <w:webHidden/>
+              </w:rPr>
+              <w:fldChar w:fldCharType="end"/>
+            </w:r>
+          </w:hyperlink>
+        </w:p>
+        <w:p>
+          <w:pPr>
+            <w:pStyle w:val="TOC2"/>
+            <w:rPr>
+              <w:rFonts w:asciiTheme="minorHAnsi" w:eastAsiaTheme="minorEastAsia" w:hAnsiTheme="minorHAnsi" w:cstheme="minorBidi"/>
+              <w:noProof/>
+              <w:sz w:val="22"/>
+              <w:szCs w:val="22"/>
+            </w:rPr>
+          </w:pPr>
+          <w:hyperlink w:anchor="_Toc466472365" w:history="1">
+            <w:r>
+              <w:rPr>
+                <w:rStyle w:val="Hyperlink"/>
+              </w:rPr>
+              <w:t>3.1. Essential features</w:t>
+            </w:r>
+            <w:r>
+              <w:rPr>
+                <w:noProof/>
+                <w:webHidden/>
+              </w:rPr>
+              <w:tab/>
+            </w:r>
+            <w:r>
+              <w:rPr>
+                <w:noProof/>
+                <w:webHidden/>
+              </w:rPr>
+              <w:fldChar w:fldCharType="begin"/>
+            </w:r>
+            <w:r>
+              <w:rPr>
+                <w:noProof/>
+                <w:webHidden/>
+              </w:rPr>
+              <w:instrText xml:space="preserve"> PAGEREF _Toc466472365 \h </w:instrText>
+            </w:r>
+            <w:r>
+              <w:rPr>
+                <w:noProof/>
+                <w:webHidden/>
+              </w:rPr>
+            </w:r>
+            <w:r>
+              <w:rPr>
+                <w:noProof/>
+                <w:webHidden/>
+              </w:rPr>
+              <w:fldChar w:fldCharType="separate"/>
+            </w:r>
+            <w:r>
+              <w:rPr>
+                <w:noProof/>
+                <w:webHidden/>
+              </w:rPr>
+              <w:t>8</w:t>
+            </w:r>
+            <w:r>
+              <w:rPr>
+                <w:noProof/>
+                <w:webHidden/>
+              </w:rPr>
+              <w:fldChar w:fldCharType="end"/>
+            </w:r>
+          </w:hyperlink>
+        </w:p>
+        <w:p>
+          <w:pPr>
+            <w:pStyle w:val="TOC3"/>
+            <w:rPr>
+              <w:rFonts w:asciiTheme="minorHAnsi" w:eastAsiaTheme="minorEastAsia" w:hAnsiTheme="minorHAnsi" w:cstheme="minorBidi"/>
+              <w:noProof/>
+              <w:sz w:val="22"/>
+              <w:szCs w:val="22"/>
+            </w:rPr>
+          </w:pPr>
+          <w:hyperlink w:anchor="_Toc466472366" w:history="1">
+            <w:r>
+              <w:rPr>
+                <w:rStyle w:val="Hyperlink"/>
+              </w:rPr>
+              <w:t>Mechanical Housing</w:t>
+            </w:r>
+            <w:r>
+              <w:rPr>
+                <w:noProof/>
+                <w:webHidden/>
+              </w:rPr>
+              <w:tab/>
+            </w:r>
+            <w:r>
+              <w:rPr>
+                <w:noProof/>
+                <w:webHidden/>
+              </w:rPr>
+              <w:fldChar w:fldCharType="begin"/>
+            </w:r>
+            <w:r>
+              <w:rPr>
+                <w:noProof/>
+                <w:webHidden/>
+              </w:rPr>
+              <w:instrText xml:space="preserve"> PAGEREF _Toc466472366 \h </w:instrText>
+            </w:r>
+            <w:r>
+              <w:rPr>
+                <w:noProof/>
+                <w:webHidden/>
+              </w:rPr>
+            </w:r>
+            <w:r>
+              <w:rPr>
+                <w:noProof/>
+                <w:webHidden/>
+              </w:rPr>
+              <w:fldChar w:fldCharType="separate"/>
+            </w:r>
+            <w:r>
+              <w:rPr>
+                <w:noProof/>
+                <w:webHidden/>
+              </w:rPr>
+              <w:t>8</w:t>
+            </w:r>
+            <w:r>
+              <w:rPr>
+                <w:noProof/>
+                <w:webHidden/>
+              </w:rPr>
+              <w:fldChar w:fldCharType="end"/>
+            </w:r>
+          </w:hyperlink>
+        </w:p>
+        <w:p>
+          <w:pPr>
+            <w:pStyle w:val="TOC3"/>
+            <w:rPr>
+              <w:rFonts w:asciiTheme="minorHAnsi" w:eastAsiaTheme="minorEastAsia" w:hAnsiTheme="minorHAnsi" w:cstheme="minorBidi"/>
+              <w:noProof/>
+              <w:sz w:val="22"/>
+              <w:szCs w:val="22"/>
+            </w:rPr>
+          </w:pPr>
+          <w:hyperlink w:anchor="_Toc466472367" w:history="1">
+            <w:r>
+              <w:rPr>
+                <w:rStyle w:val="Hyperlink"/>
+              </w:rPr>
+              <w:t>Motor Drive</w:t>
+            </w:r>
+            <w:r>
+              <w:rPr>
+                <w:noProof/>
+                <w:webHidden/>
+              </w:rPr>
+              <w:tab/>
+            </w:r>
+            <w:r>
+              <w:rPr>
+                <w:noProof/>
+                <w:webHidden/>
+              </w:rPr>
+              <w:fldChar w:fldCharType="begin"/>
+            </w:r>
+            <w:r>
+              <w:rPr>
+                <w:noProof/>
+                <w:webHidden/>
+              </w:rPr>
+              <w:instrText xml:space="preserve"> PAGEREF _Toc466472367 \h </w:instrText>
+            </w:r>
+            <w:r>
+              <w:rPr>
+                <w:noProof/>
+                <w:webHidden/>
+              </w:rPr>
+            </w:r>
+            <w:r>
+              <w:rPr>
+                <w:noProof/>
+                <w:webHidden/>
+              </w:rPr>
+              <w:fldChar w:fldCharType="separate"/>
+            </w:r>
+            <w:r>
+              <w:rPr>
+                <w:noProof/>
+                <w:webHidden/>
+              </w:rPr>
+              <w:t>8</w:t>
+            </w:r>
+            <w:r>
+              <w:rPr>
+                <w:noProof/>
+                <w:webHidden/>
+              </w:rPr>
+              <w:fldChar w:fldCharType="end"/>
+            </w:r>
+          </w:hyperlink>
+        </w:p>
+        <w:p>
+          <w:pPr>
+            <w:pStyle w:val="TOC3"/>
+            <w:rPr>
+              <w:rFonts w:asciiTheme="minorHAnsi" w:eastAsiaTheme="minorEastAsia" w:hAnsiTheme="minorHAnsi" w:cstheme="minorBidi"/>
+              <w:noProof/>
+              <w:sz w:val="22"/>
+              <w:szCs w:val="22"/>
+            </w:rPr>
+          </w:pPr>
+          <w:hyperlink w:anchor="_Toc466472368" w:history="1">
+            <w:r>
+              <w:rPr>
+                <w:rStyle w:val="Hyperlink"/>
+              </w:rPr>
+              <w:t>Laser sensing and Data Processing</w:t>
+            </w:r>
+            <w:r>
+              <w:rPr>
+                <w:noProof/>
+                <w:webHidden/>
+              </w:rPr>
+              <w:tab/>
+            </w:r>
+            <w:r>
+              <w:rPr>
+                <w:noProof/>
+                <w:webHidden/>
+              </w:rPr>
+              <w:fldChar w:fldCharType="begin"/>
+            </w:r>
+            <w:r>
+              <w:rPr>
+                <w:noProof/>
+                <w:webHidden/>
+              </w:rPr>
+              <w:instrText xml:space="preserve"> PAGEREF _Toc466472368 \h </w:instrText>
+            </w:r>
+            <w:r>
+              <w:rPr>
+                <w:noProof/>
+                <w:webHidden/>
+              </w:rPr>
+            </w:r>
+            <w:r>
+              <w:rPr>
+                <w:noProof/>
+                <w:webHidden/>
+              </w:rPr>
+              <w:fldChar w:fldCharType="separate"/>
+            </w:r>
+            <w:r>
+              <w:rPr>
+                <w:noProof/>
+                <w:webHidden/>
+              </w:rPr>
+              <w:t>8</w:t>
+            </w:r>
+            <w:r>
+              <w:rPr>
+                <w:noProof/>
+                <w:webHidden/>
+              </w:rPr>
+              <w:fldChar w:fldCharType="end"/>
+            </w:r>
+          </w:hyperlink>
+        </w:p>
+        <w:p>
+          <w:pPr>
+            <w:pStyle w:val="TOC2"/>
+            <w:rPr>
+              <w:rFonts w:asciiTheme="minorHAnsi" w:eastAsiaTheme="minorEastAsia" w:hAnsiTheme="minorHAnsi" w:cstheme="minorBidi"/>
+              <w:noProof/>
+              <w:sz w:val="22"/>
+              <w:szCs w:val="22"/>
+            </w:rPr>
+          </w:pPr>
+          <w:hyperlink w:anchor="_Toc466472369" w:history="1">
+            <w:r>
+              <w:rPr>
+                <w:rStyle w:val="Hyperlink"/>
+              </w:rPr>
+              <w:t>3.2. Optional Features</w:t>
+            </w:r>
+            <w:r>
+              <w:rPr>
+                <w:noProof/>
+                <w:webHidden/>
+              </w:rPr>
+              <w:tab/>
+            </w:r>
+            <w:r>
+              <w:rPr>
+                <w:noProof/>
+                <w:webHidden/>
+              </w:rPr>
+              <w:fldChar w:fldCharType="begin"/>
+            </w:r>
+            <w:r>
+              <w:rPr>
+                <w:noProof/>
+                <w:webHidden/>
+              </w:rPr>
+              <w:instrText xml:space="preserve"> PAGEREF _Toc466472369 \h </w:instrText>
+            </w:r>
+            <w:r>
+              <w:rPr>
+                <w:noProof/>
+                <w:webHidden/>
+              </w:rPr>
+            </w:r>
+            <w:r>
+              <w:rPr>
+                <w:noProof/>
+                <w:webHidden/>
+              </w:rPr>
+              <w:fldChar w:fldCharType="separate"/>
+            </w:r>
+            <w:r>
+              <w:rPr>
+                <w:noProof/>
+                <w:webHidden/>
+              </w:rPr>
+              <w:t>9</w:t>
+            </w:r>
+            <w:r>
+              <w:rPr>
+                <w:noProof/>
+                <w:webHidden/>
+              </w:rPr>
+              <w:fldChar w:fldCharType="end"/>
+            </w:r>
+          </w:hyperlink>
+        </w:p>
+        <w:p>
+          <w:pPr>
+            <w:pStyle w:val="TOC3"/>
+            <w:rPr>
+              <w:rFonts w:asciiTheme="minorHAnsi" w:eastAsiaTheme="minorEastAsia" w:hAnsiTheme="minorHAnsi" w:cstheme="minorBidi"/>
+              <w:noProof/>
+              <w:sz w:val="22"/>
+              <w:szCs w:val="22"/>
+            </w:rPr>
+          </w:pPr>
+          <w:hyperlink w:anchor="_Toc466472370" w:history="1">
+            <w:r>
+              <w:rPr>
+                <w:rStyle w:val="Hyperlink"/>
+              </w:rPr>
+              <w:t>High quality user interface</w:t>
+            </w:r>
+            <w:r>
+              <w:rPr>
+                <w:noProof/>
+                <w:webHidden/>
+              </w:rPr>
+              <w:tab/>
+            </w:r>
+            <w:r>
+              <w:rPr>
+                <w:noProof/>
+                <w:webHidden/>
+              </w:rPr>
+              <w:fldChar w:fldCharType="begin"/>
+            </w:r>
+            <w:r>
+              <w:rPr>
+                <w:noProof/>
+                <w:webHidden/>
+              </w:rPr>
+              <w:instrText xml:space="preserve"> PAGEREF _Toc466472370 \h </w:instrText>
+            </w:r>
+            <w:r>
+              <w:rPr>
+                <w:noProof/>
+                <w:webHidden/>
+              </w:rPr>
+            </w:r>
+            <w:r>
+              <w:rPr>
+                <w:noProof/>
+                <w:webHidden/>
+              </w:rPr>
+              <w:fldChar w:fldCharType="separate"/>
+            </w:r>
+            <w:r>
+              <w:rPr>
+                <w:noProof/>
+                <w:webHidden/>
+              </w:rPr>
+              <w:t>9</w:t>
+            </w:r>
+            <w:r>
+              <w:rPr>
+                <w:noProof/>
+                <w:webHidden/>
+              </w:rPr>
+              <w:fldChar w:fldCharType="end"/>
+            </w:r>
+          </w:hyperlink>
+        </w:p>
+        <w:p>
+          <w:pPr>
+            <w:pStyle w:val="TOC3"/>
+            <w:rPr>
+              <w:rFonts w:asciiTheme="minorHAnsi" w:eastAsiaTheme="minorEastAsia" w:hAnsiTheme="minorHAnsi" w:cstheme="minorBidi"/>
+              <w:noProof/>
+              <w:sz w:val="22"/>
+              <w:szCs w:val="22"/>
+            </w:rPr>
+          </w:pPr>
+          <w:hyperlink w:anchor="_Toc466472371" w:history="1">
+            <w:r>
+              <w:rPr>
+                <w:rStyle w:val="Hyperlink"/>
+              </w:rPr>
+              <w:t>Object Detection and Marking</w:t>
+            </w:r>
+            <w:r>
+              <w:rPr>
+                <w:noProof/>
+                <w:webHidden/>
+              </w:rPr>
+              <w:tab/>
+            </w:r>
+            <w:r>
+              <w:rPr>
+                <w:noProof/>
+                <w:webHidden/>
+              </w:rPr>
+              <w:fldChar w:fldCharType="begin"/>
+            </w:r>
+            <w:r>
+              <w:rPr>
+                <w:noProof/>
+                <w:webHidden/>
+              </w:rPr>
+              <w:instrText xml:space="preserve"> PAGEREF _Toc466472371 \h </w:instrText>
+            </w:r>
+            <w:r>
+              <w:rPr>
+                <w:noProof/>
+                <w:webHidden/>
+              </w:rPr>
+            </w:r>
+            <w:r>
+              <w:rPr>
+                <w:noProof/>
+                <w:webHidden/>
+              </w:rPr>
+              <w:fldChar w:fldCharType="separate"/>
+            </w:r>
+            <w:r>
+              <w:rPr>
+                <w:noProof/>
+                <w:webHidden/>
+              </w:rPr>
+              <w:t>9</w:t>
+            </w:r>
+            <w:r>
+              <w:rPr>
+                <w:noProof/>
+                <w:webHidden/>
+              </w:rPr>
+              <w:fldChar w:fldCharType="end"/>
+            </w:r>
+          </w:hyperlink>
+        </w:p>
+        <w:p>
+          <w:pPr>
+            <w:pStyle w:val="TOC2"/>
+            <w:rPr>
+              <w:rFonts w:asciiTheme="minorHAnsi" w:eastAsiaTheme="minorEastAsia" w:hAnsiTheme="minorHAnsi" w:cstheme="minorBidi"/>
+              <w:noProof/>
+              <w:sz w:val="22"/>
+              <w:szCs w:val="22"/>
+            </w:rPr>
+          </w:pPr>
+          <w:hyperlink w:anchor="_Toc466472372" w:history="1">
+            <w:r>
+              <w:rPr>
+                <w:rStyle w:val="Hyperlink"/>
+              </w:rPr>
+              <w:t>3.3. Non-functional features</w:t>
+            </w:r>
+            <w:r>
+              <w:rPr>
+                <w:noProof/>
+                <w:webHidden/>
+              </w:rPr>
+              <w:tab/>
+            </w:r>
+            <w:r>
+              <w:rPr>
+                <w:noProof/>
+                <w:webHidden/>
+              </w:rPr>
+              <w:fldChar w:fldCharType="begin"/>
+            </w:r>
+            <w:r>
+              <w:rPr>
+                <w:noProof/>
+                <w:webHidden/>
+              </w:rPr>
+              <w:instrText xml:space="preserve"> PAGEREF _Toc466472372 \h </w:instrText>
+            </w:r>
+            <w:r>
+              <w:rPr>
+                <w:noProof/>
+                <w:webHidden/>
+              </w:rPr>
+            </w:r>
+            <w:r>
+              <w:rPr>
+                <w:noProof/>
+                <w:webHidden/>
+              </w:rPr>
+              <w:fldChar w:fldCharType="separate"/>
+            </w:r>
+            <w:r>
+              <w:rPr>
+                <w:noProof/>
+                <w:webHidden/>
+              </w:rPr>
+              <w:t>9</w:t>
+            </w:r>
+            <w:r>
+              <w:rPr>
+                <w:noProof/>
+                <w:webHidden/>
+              </w:rPr>
+              <w:fldChar w:fldCharType="end"/>
+            </w:r>
+          </w:hyperlink>
+        </w:p>
+        <w:p>
+          <w:pPr>
+            <w:pStyle w:val="TOC3"/>
+            <w:rPr>
+              <w:rFonts w:asciiTheme="minorHAnsi" w:eastAsiaTheme="minorEastAsia" w:hAnsiTheme="minorHAnsi" w:cstheme="minorBidi"/>
+              <w:noProof/>
+              <w:sz w:val="22"/>
+              <w:szCs w:val="22"/>
+            </w:rPr>
+          </w:pPr>
+          <w:hyperlink w:anchor="_Toc466472373" w:history="1">
+            <w:r>
+              <w:rPr>
+                <w:rStyle w:val="Hyperlink"/>
+              </w:rPr>
+              <w:t>Augmented Reality</w:t>
+            </w:r>
+            <w:r>
+              <w:rPr>
+                <w:noProof/>
+                <w:webHidden/>
+              </w:rPr>
+              <w:tab/>
+            </w:r>
+            <w:r>
+              <w:rPr>
+                <w:noProof/>
+                <w:webHidden/>
+              </w:rPr>
+              <w:fldChar w:fldCharType="begin"/>
+            </w:r>
+            <w:r>
+              <w:rPr>
+                <w:noProof/>
+                <w:webHidden/>
+              </w:rPr>
+              <w:instrText xml:space="preserve"> PAGEREF _Toc466472373 \h </w:instrText>
+            </w:r>
+            <w:r>
+              <w:rPr>
+                <w:noProof/>
+                <w:webHidden/>
+              </w:rPr>
+            </w:r>
+            <w:r>
+              <w:rPr>
+                <w:noProof/>
+                <w:webHidden/>
+              </w:rPr>
+              <w:fldChar w:fldCharType="separate"/>
+            </w:r>
+            <w:r>
+              <w:rPr>
+                <w:noProof/>
+                <w:webHidden/>
+              </w:rPr>
+              <w:t>9</w:t>
             </w:r>
             <w:r>
               <w:rPr>
@@ -754,12 +1466,12 @@
               <w:szCs w:val="22"/>
             </w:rPr>
           </w:pPr>
-          <w:hyperlink w:anchor="_Toc466119997" w:history="1">
+          <w:hyperlink w:anchor="_Toc466472374" w:history="1">
             <w:r>
               <w:rPr>
                 <w:rStyle w:val="Hyperlink"/>
               </w:rPr>
-              <w:t>Chapter 3. Project Requirements</w:t>
+              <w:t>Chapter 4. Dependencies and Deliverables</w:t>
             </w:r>
             <w:r>
               <w:rPr>
@@ -780,7 +1492,7 @@
                 <w:noProof/>
                 <w:webHidden/>
               </w:rPr>
-              <w:instrText xml:space="preserve"> PAGEREF _Toc466119997 \h </w:instrText>
+              <w:instrText xml:space="preserve"> PAGEREF _Toc466472374 \h </w:instrText>
             </w:r>
             <w:r>
               <w:rPr>
@@ -800,7 +1512,7 @@
                 <w:noProof/>
                 <w:webHidden/>
               </w:rPr>
-              <w:t>8</w:t>
+              <w:t>10</w:t>
             </w:r>
             <w:r>
               <w:rPr>
@@ -821,12 +1533,12 @@
               <w:szCs w:val="22"/>
             </w:rPr>
           </w:pPr>
-          <w:hyperlink w:anchor="_Toc466119998" w:history="1">
+          <w:hyperlink w:anchor="_Toc466472375" w:history="1">
             <w:r>
               <w:rPr>
                 <w:rStyle w:val="Hyperlink"/>
               </w:rPr>
-              <w:t>3.1. Essential features</w:t>
+              <w:t>4.1. Dependencies</w:t>
             </w:r>
             <w:r>
               <w:rPr>
@@ -847,7 +1559,7 @@
                 <w:noProof/>
                 <w:webHidden/>
               </w:rPr>
-              <w:instrText xml:space="preserve"> PAGEREF _Toc466119998 \h </w:instrText>
+              <w:instrText xml:space="preserve"> PAGEREF _Toc466472375 \h </w:instrText>
             </w:r>
             <w:r>
               <w:rPr>
@@ -867,208 +1579,7 @@
                 <w:noProof/>
                 <w:webHidden/>
               </w:rPr>
-              <w:t>8</w:t>
-            </w:r>
-            <w:r>
-              <w:rPr>
-                <w:noProof/>
-                <w:webHidden/>
-              </w:rPr>
-              <w:fldChar w:fldCharType="end"/>
-            </w:r>
-          </w:hyperlink>
-        </w:p>
-        <w:p>
-          <w:pPr>
-            <w:pStyle w:val="TOC3"/>
-            <w:rPr>
-              <w:rFonts w:asciiTheme="minorHAnsi" w:eastAsiaTheme="minorEastAsia" w:hAnsiTheme="minorHAnsi" w:cstheme="minorBidi"/>
-              <w:noProof/>
-              <w:sz w:val="22"/>
-              <w:szCs w:val="22"/>
-            </w:rPr>
-          </w:pPr>
-          <w:hyperlink w:anchor="_Toc466119999" w:history="1">
-            <w:r>
-              <w:rPr>
-                <w:rStyle w:val="Hyperlink"/>
-              </w:rPr>
-              <w:t>Mechanical Housing</w:t>
-            </w:r>
-            <w:r>
-              <w:rPr>
-                <w:noProof/>
-                <w:webHidden/>
-              </w:rPr>
-              <w:tab/>
-            </w:r>
-            <w:r>
-              <w:rPr>
-                <w:noProof/>
-                <w:webHidden/>
-              </w:rPr>
-              <w:fldChar w:fldCharType="begin"/>
-            </w:r>
-            <w:r>
-              <w:rPr>
-                <w:noProof/>
-                <w:webHidden/>
-              </w:rPr>
-              <w:instrText xml:space="preserve"> PAGEREF _Toc466119999 \h </w:instrText>
-            </w:r>
-            <w:r>
-              <w:rPr>
-                <w:noProof/>
-                <w:webHidden/>
-              </w:rPr>
-            </w:r>
-            <w:r>
-              <w:rPr>
-                <w:noProof/>
-                <w:webHidden/>
-              </w:rPr>
-              <w:fldChar w:fldCharType="separate"/>
-            </w:r>
-            <w:r>
-              <w:rPr>
-                <w:noProof/>
-                <w:webHidden/>
-              </w:rPr>
-              <w:t>8</w:t>
-            </w:r>
-            <w:r>
-              <w:rPr>
-                <w:noProof/>
-                <w:webHidden/>
-              </w:rPr>
-              <w:fldChar w:fldCharType="end"/>
-            </w:r>
-          </w:hyperlink>
-        </w:p>
-        <w:p>
-          <w:pPr>
-            <w:pStyle w:val="TOC3"/>
-            <w:rPr>
-              <w:rFonts w:asciiTheme="minorHAnsi" w:eastAsiaTheme="minorEastAsia" w:hAnsiTheme="minorHAnsi" w:cstheme="minorBidi"/>
-              <w:noProof/>
-              <w:sz w:val="22"/>
-              <w:szCs w:val="22"/>
-            </w:rPr>
-          </w:pPr>
-          <w:hyperlink w:anchor="_Toc466120000" w:history="1">
-            <w:r>
-              <w:rPr>
-                <w:rStyle w:val="Hyperlink"/>
-              </w:rPr>
-              <w:t>Servo Drive</w:t>
-            </w:r>
-            <w:r>
-              <w:rPr>
-                <w:noProof/>
-                <w:webHidden/>
-              </w:rPr>
-              <w:tab/>
-            </w:r>
-            <w:r>
-              <w:rPr>
-                <w:noProof/>
-                <w:webHidden/>
-              </w:rPr>
-              <w:fldChar w:fldCharType="begin"/>
-            </w:r>
-            <w:r>
-              <w:rPr>
-                <w:noProof/>
-                <w:webHidden/>
-              </w:rPr>
-              <w:instrText xml:space="preserve"> PAGEREF _Toc466120000 \h </w:instrText>
-            </w:r>
-            <w:r>
-              <w:rPr>
-                <w:noProof/>
-                <w:webHidden/>
-              </w:rPr>
-            </w:r>
-            <w:r>
-              <w:rPr>
-                <w:noProof/>
-                <w:webHidden/>
-              </w:rPr>
-              <w:fldChar w:fldCharType="separate"/>
-            </w:r>
-            <w:r>
-              <w:rPr>
-                <w:noProof/>
-                <w:webHidden/>
-              </w:rPr>
-              <w:t>8</w:t>
-            </w:r>
-            <w:r>
-              <w:rPr>
-                <w:noProof/>
-                <w:webHidden/>
-              </w:rPr>
-              <w:fldChar w:fldCharType="end"/>
-            </w:r>
-          </w:hyperlink>
-        </w:p>
-        <w:p>
-          <w:pPr>
-            <w:pStyle w:val="TOC3"/>
-            <w:rPr>
-              <w:rFonts w:asciiTheme="minorHAnsi" w:eastAsiaTheme="minorEastAsia" w:hAnsiTheme="minorHAnsi" w:cstheme="minorBidi"/>
-              <w:noProof/>
-              <w:sz w:val="22"/>
-              <w:szCs w:val="22"/>
-            </w:rPr>
-          </w:pPr>
-          <w:hyperlink w:anchor="_Toc466120001" w:history="1">
-            <w:r>
-              <w:rPr>
-                <w:rStyle w:val="Hyperlink"/>
-              </w:rPr>
-              <w:t>Laser sensing and processing</w:t>
-            </w:r>
-            <w:r>
-              <w:rPr>
-                <w:noProof/>
-                <w:webHidden/>
-              </w:rPr>
-              <w:tab/>
-            </w:r>
-            <w:r>
-              <w:rPr>
-                <w:noProof/>
-                <w:webHidden/>
-              </w:rPr>
-              <w:fldChar w:fldCharType="begin"/>
-            </w:r>
-            <w:r>
-              <w:rPr>
-                <w:noProof/>
-                <w:webHidden/>
-              </w:rPr>
-              <w:instrText xml:space="preserve"> PAGEREF _Toc466120001 \h </w:instrText>
-            </w:r>
-            <w:r>
-              <w:rPr>
-                <w:noProof/>
-                <w:webHidden/>
-              </w:rPr>
-            </w:r>
-            <w:r>
-              <w:rPr>
-                <w:noProof/>
-                <w:webHidden/>
-              </w:rPr>
-              <w:fldChar w:fldCharType="separate"/>
-            </w:r>
-            <w:r>
-              <w:rPr>
-                <w:noProof/>
-                <w:webHidden/>
-              </w:rPr>
-              <w:t>8</w:t>
+              <w:t>10</w:t>
             </w:r>
             <w:r>
               <w:rPr>
@@ -1089,12 +1600,12 @@
               <w:szCs w:val="22"/>
             </w:rPr>
           </w:pPr>
-          <w:hyperlink w:anchor="_Toc466120002" w:history="1">
+          <w:hyperlink w:anchor="_Toc466472376" w:history="1">
             <w:r>
               <w:rPr>
                 <w:rStyle w:val="Hyperlink"/>
               </w:rPr>
-              <w:t>3.2. Optional Features</w:t>
+              <w:t>4.2. Deliverables</w:t>
             </w:r>
             <w:r>
               <w:rPr>
@@ -1115,7 +1626,7 @@
                 <w:noProof/>
                 <w:webHidden/>
               </w:rPr>
-              <w:instrText xml:space="preserve"> PAGEREF _Toc466120002 \h </w:instrText>
+              <w:instrText xml:space="preserve"> PAGEREF _Toc466472376 \h </w:instrText>
             </w:r>
             <w:r>
               <w:rPr>
@@ -1135,208 +1646,7 @@
                 <w:noProof/>
                 <w:webHidden/>
               </w:rPr>
-              <w:t>9</w:t>
-            </w:r>
-            <w:r>
-              <w:rPr>
-                <w:noProof/>
-                <w:webHidden/>
-              </w:rPr>
-              <w:fldChar w:fldCharType="end"/>
-            </w:r>
-          </w:hyperlink>
-        </w:p>
-        <w:p>
-          <w:pPr>
-            <w:pStyle w:val="TOC3"/>
-            <w:rPr>
-              <w:rFonts w:asciiTheme="minorHAnsi" w:eastAsiaTheme="minorEastAsia" w:hAnsiTheme="minorHAnsi" w:cstheme="minorBidi"/>
-              <w:noProof/>
-              <w:sz w:val="22"/>
-              <w:szCs w:val="22"/>
-            </w:rPr>
-          </w:pPr>
-          <w:hyperlink w:anchor="_Toc466120003" w:history="1">
-            <w:r>
-              <w:rPr>
-                <w:rStyle w:val="Hyperlink"/>
-              </w:rPr>
-              <w:t>High quality user interface</w:t>
-            </w:r>
-            <w:r>
-              <w:rPr>
-                <w:noProof/>
-                <w:webHidden/>
-              </w:rPr>
-              <w:tab/>
-            </w:r>
-            <w:r>
-              <w:rPr>
-                <w:noProof/>
-                <w:webHidden/>
-              </w:rPr>
-              <w:fldChar w:fldCharType="begin"/>
-            </w:r>
-            <w:r>
-              <w:rPr>
-                <w:noProof/>
-                <w:webHidden/>
-              </w:rPr>
-              <w:instrText xml:space="preserve"> PAGEREF _Toc466120003 \h </w:instrText>
-            </w:r>
-            <w:r>
-              <w:rPr>
-                <w:noProof/>
-                <w:webHidden/>
-              </w:rPr>
-            </w:r>
-            <w:r>
-              <w:rPr>
-                <w:noProof/>
-                <w:webHidden/>
-              </w:rPr>
-              <w:fldChar w:fldCharType="separate"/>
-            </w:r>
-            <w:r>
-              <w:rPr>
-                <w:noProof/>
-                <w:webHidden/>
-              </w:rPr>
-              <w:t>9</w:t>
-            </w:r>
-            <w:r>
-              <w:rPr>
-                <w:noProof/>
-                <w:webHidden/>
-              </w:rPr>
-              <w:fldChar w:fldCharType="end"/>
-            </w:r>
-          </w:hyperlink>
-        </w:p>
-        <w:p>
-          <w:pPr>
-            <w:pStyle w:val="TOC2"/>
-            <w:rPr>
-              <w:rFonts w:asciiTheme="minorHAnsi" w:eastAsiaTheme="minorEastAsia" w:hAnsiTheme="minorHAnsi" w:cstheme="minorBidi"/>
-              <w:noProof/>
-              <w:sz w:val="22"/>
-              <w:szCs w:val="22"/>
-            </w:rPr>
-          </w:pPr>
-          <w:hyperlink w:anchor="_Toc466120004" w:history="1">
-            <w:r>
-              <w:rPr>
-                <w:rStyle w:val="Hyperlink"/>
-              </w:rPr>
-              <w:t>3.3. Non-functional features</w:t>
-            </w:r>
-            <w:r>
-              <w:rPr>
-                <w:noProof/>
-                <w:webHidden/>
-              </w:rPr>
-              <w:tab/>
-            </w:r>
-            <w:r>
-              <w:rPr>
-                <w:noProof/>
-                <w:webHidden/>
-              </w:rPr>
-              <w:fldChar w:fldCharType="begin"/>
-            </w:r>
-            <w:r>
-              <w:rPr>
-                <w:noProof/>
-                <w:webHidden/>
-              </w:rPr>
-              <w:instrText xml:space="preserve"> PAGEREF _Toc466120004 \h </w:instrText>
-            </w:r>
-            <w:r>
-              <w:rPr>
-                <w:noProof/>
-                <w:webHidden/>
-              </w:rPr>
-            </w:r>
-            <w:r>
-              <w:rPr>
-                <w:noProof/>
-                <w:webHidden/>
-              </w:rPr>
-              <w:fldChar w:fldCharType="separate"/>
-            </w:r>
-            <w:r>
-              <w:rPr>
-                <w:noProof/>
-                <w:webHidden/>
-              </w:rPr>
-              <w:t>9</w:t>
-            </w:r>
-            <w:r>
-              <w:rPr>
-                <w:noProof/>
-                <w:webHidden/>
-              </w:rPr>
-              <w:fldChar w:fldCharType="end"/>
-            </w:r>
-          </w:hyperlink>
-        </w:p>
-        <w:p>
-          <w:pPr>
-            <w:pStyle w:val="TOC3"/>
-            <w:rPr>
-              <w:rFonts w:asciiTheme="minorHAnsi" w:eastAsiaTheme="minorEastAsia" w:hAnsiTheme="minorHAnsi" w:cstheme="minorBidi"/>
-              <w:noProof/>
-              <w:sz w:val="22"/>
-              <w:szCs w:val="22"/>
-            </w:rPr>
-          </w:pPr>
-          <w:hyperlink w:anchor="_Toc466120005" w:history="1">
-            <w:r>
-              <w:rPr>
-                <w:rStyle w:val="Hyperlink"/>
-              </w:rPr>
-              <w:t>Augmented Reality</w:t>
-            </w:r>
-            <w:r>
-              <w:rPr>
-                <w:noProof/>
-                <w:webHidden/>
-              </w:rPr>
-              <w:tab/>
-            </w:r>
-            <w:r>
-              <w:rPr>
-                <w:noProof/>
-                <w:webHidden/>
-              </w:rPr>
-              <w:fldChar w:fldCharType="begin"/>
-            </w:r>
-            <w:r>
-              <w:rPr>
-                <w:noProof/>
-                <w:webHidden/>
-              </w:rPr>
-              <w:instrText xml:space="preserve"> PAGEREF _Toc466120005 \h </w:instrText>
-            </w:r>
-            <w:r>
-              <w:rPr>
-                <w:noProof/>
-                <w:webHidden/>
-              </w:rPr>
-            </w:r>
-            <w:r>
-              <w:rPr>
-                <w:noProof/>
-                <w:webHidden/>
-              </w:rPr>
-              <w:fldChar w:fldCharType="separate"/>
-            </w:r>
-            <w:r>
-              <w:rPr>
-                <w:noProof/>
-                <w:webHidden/>
-              </w:rPr>
-              <w:t>9</w:t>
+              <w:t>10</w:t>
             </w:r>
             <w:r>
               <w:rPr>
@@ -1358,12 +1668,12 @@
               <w:szCs w:val="22"/>
             </w:rPr>
           </w:pPr>
-          <w:hyperlink w:anchor="_Toc466120006" w:history="1">
+          <w:hyperlink w:anchor="_Toc466472377" w:history="1">
             <w:r>
               <w:rPr>
                 <w:rStyle w:val="Hyperlink"/>
               </w:rPr>
-              <w:t>Chapter 4. Dependencies and Deliverables</w:t>
+              <w:t>Chapter 5. Project Architecture</w:t>
             </w:r>
             <w:r>
               <w:rPr>
@@ -1384,7 +1694,7 @@
                 <w:noProof/>
                 <w:webHidden/>
               </w:rPr>
-              <w:instrText xml:space="preserve"> PAGEREF _Toc466120006 \h </w:instrText>
+              <w:instrText xml:space="preserve"> PAGEREF _Toc466472377 \h </w:instrText>
             </w:r>
             <w:r>
               <w:rPr>
@@ -1404,7 +1714,7 @@
                 <w:noProof/>
                 <w:webHidden/>
               </w:rPr>
-              <w:t>10</w:t>
+              <w:t>11</w:t>
             </w:r>
             <w:r>
               <w:rPr>
@@ -1425,12 +1735,12 @@
               <w:szCs w:val="22"/>
             </w:rPr>
           </w:pPr>
-          <w:hyperlink w:anchor="_Toc466120007" w:history="1">
+          <w:hyperlink w:anchor="_Toc466472378" w:history="1">
             <w:r>
               <w:rPr>
                 <w:rStyle w:val="Hyperlink"/>
               </w:rPr>
-              <w:t>4.1. Dependencies</w:t>
+              <w:t>5.1 Jetson TK1 Hardware Architecture</w:t>
             </w:r>
             <w:r>
               <w:rPr>
@@ -1451,7 +1761,7 @@
                 <w:noProof/>
                 <w:webHidden/>
               </w:rPr>
-              <w:instrText xml:space="preserve"> PAGEREF _Toc466120007 \h </w:instrText>
+              <w:instrText xml:space="preserve"> PAGEREF _Toc466472378 \h </w:instrText>
             </w:r>
             <w:r>
               <w:rPr>
@@ -1471,7 +1781,7 @@
                 <w:noProof/>
                 <w:webHidden/>
               </w:rPr>
-              <w:t>10</w:t>
+              <w:t>12</w:t>
             </w:r>
             <w:r>
               <w:rPr>
@@ -1492,12 +1802,12 @@
               <w:szCs w:val="22"/>
             </w:rPr>
           </w:pPr>
-          <w:hyperlink w:anchor="_Toc466120008" w:history="1">
+          <w:hyperlink w:anchor="_Toc466472379" w:history="1">
             <w:r>
               <w:rPr>
                 <w:rStyle w:val="Hyperlink"/>
               </w:rPr>
-              <w:t>4.2. Deliverables</w:t>
+              <w:t>5.2 Jetson TK1 Software Architecture</w:t>
             </w:r>
             <w:r>
               <w:rPr>
@@ -1518,7 +1828,7 @@
                 <w:noProof/>
                 <w:webHidden/>
               </w:rPr>
-              <w:instrText xml:space="preserve"> PAGEREF _Toc466120008 \h </w:instrText>
+              <w:instrText xml:space="preserve"> PAGEREF _Toc466472379 \h </w:instrText>
             </w:r>
             <w:r>
               <w:rPr>
@@ -1538,7 +1848,141 @@
                 <w:noProof/>
                 <w:webHidden/>
               </w:rPr>
-              <w:t>10</w:t>
+              <w:t>12</w:t>
+            </w:r>
+            <w:r>
+              <w:rPr>
+                <w:noProof/>
+                <w:webHidden/>
+              </w:rPr>
+              <w:fldChar w:fldCharType="end"/>
+            </w:r>
+          </w:hyperlink>
+        </w:p>
+        <w:p>
+          <w:pPr>
+            <w:pStyle w:val="TOC2"/>
+            <w:rPr>
+              <w:rFonts w:asciiTheme="minorHAnsi" w:eastAsiaTheme="minorEastAsia" w:hAnsiTheme="minorHAnsi" w:cstheme="minorBidi"/>
+              <w:noProof/>
+              <w:sz w:val="22"/>
+              <w:szCs w:val="22"/>
+            </w:rPr>
+          </w:pPr>
+          <w:hyperlink w:anchor="_Toc466472380" w:history="1">
+            <w:r>
+              <w:rPr>
+                <w:rStyle w:val="Hyperlink"/>
+              </w:rPr>
+              <w:t>5.3 Servo Motor</w:t>
+            </w:r>
+            <w:r>
+              <w:rPr>
+                <w:noProof/>
+                <w:webHidden/>
+              </w:rPr>
+              <w:tab/>
+            </w:r>
+            <w:r>
+              <w:rPr>
+                <w:noProof/>
+                <w:webHidden/>
+              </w:rPr>
+              <w:fldChar w:fldCharType="begin"/>
+            </w:r>
+            <w:r>
+              <w:rPr>
+                <w:noProof/>
+                <w:webHidden/>
+              </w:rPr>
+              <w:instrText xml:space="preserve"> PAGEREF _Toc466472380 \h </w:instrText>
+            </w:r>
+            <w:r>
+              <w:rPr>
+                <w:noProof/>
+                <w:webHidden/>
+              </w:rPr>
+            </w:r>
+            <w:r>
+              <w:rPr>
+                <w:noProof/>
+                <w:webHidden/>
+              </w:rPr>
+              <w:fldChar w:fldCharType="separate"/>
+            </w:r>
+            <w:r>
+              <w:rPr>
+                <w:noProof/>
+                <w:webHidden/>
+              </w:rPr>
+              <w:t>13</w:t>
+            </w:r>
+            <w:r>
+              <w:rPr>
+                <w:noProof/>
+                <w:webHidden/>
+              </w:rPr>
+              <w:fldChar w:fldCharType="end"/>
+            </w:r>
+          </w:hyperlink>
+        </w:p>
+        <w:p>
+          <w:pPr>
+            <w:pStyle w:val="TOC2"/>
+            <w:rPr>
+              <w:rFonts w:asciiTheme="minorHAnsi" w:eastAsiaTheme="minorEastAsia" w:hAnsiTheme="minorHAnsi" w:cstheme="minorBidi"/>
+              <w:noProof/>
+              <w:sz w:val="22"/>
+              <w:szCs w:val="22"/>
+            </w:rPr>
+          </w:pPr>
+          <w:hyperlink w:anchor="_Toc466472381" w:history="1">
+            <w:r>
+              <w:rPr>
+                <w:rStyle w:val="Hyperlink"/>
+              </w:rPr>
+              <w:t>5.4 Project Software Architecture</w:t>
+            </w:r>
+            <w:r>
+              <w:rPr>
+                <w:noProof/>
+                <w:webHidden/>
+              </w:rPr>
+              <w:tab/>
+            </w:r>
+            <w:r>
+              <w:rPr>
+                <w:noProof/>
+                <w:webHidden/>
+              </w:rPr>
+              <w:fldChar w:fldCharType="begin"/>
+            </w:r>
+            <w:r>
+              <w:rPr>
+                <w:noProof/>
+                <w:webHidden/>
+              </w:rPr>
+              <w:instrText xml:space="preserve"> PAGEREF _Toc466472381 \h </w:instrText>
+            </w:r>
+            <w:r>
+              <w:rPr>
+                <w:noProof/>
+                <w:webHidden/>
+              </w:rPr>
+            </w:r>
+            <w:r>
+              <w:rPr>
+                <w:noProof/>
+                <w:webHidden/>
+              </w:rPr>
+              <w:fldChar w:fldCharType="separate"/>
+            </w:r>
+            <w:r>
+              <w:rPr>
+                <w:noProof/>
+                <w:webHidden/>
+              </w:rPr>
+              <w:t>13</w:t>
             </w:r>
             <w:r>
               <w:rPr>
@@ -1560,12 +2004,12 @@
               <w:szCs w:val="22"/>
             </w:rPr>
           </w:pPr>
-          <w:hyperlink w:anchor="_Toc466120009" w:history="1">
+          <w:hyperlink w:anchor="_Toc466472382" w:history="1">
             <w:r>
               <w:rPr>
                 <w:rStyle w:val="Hyperlink"/>
               </w:rPr>
-              <w:t>Chapter 5. Project Architecture</w:t>
+              <w:t>Chapter 6. Project Design</w:t>
             </w:r>
             <w:r>
               <w:rPr>
@@ -1586,7 +2030,7 @@
                 <w:noProof/>
                 <w:webHidden/>
               </w:rPr>
-              <w:instrText xml:space="preserve"> PAGEREF _Toc466120009 \h </w:instrText>
+              <w:instrText xml:space="preserve"> PAGEREF _Toc466472382 \h </w:instrText>
             </w:r>
             <w:r>
               <w:rPr>
@@ -1606,275 +2050,7 @@
                 <w:noProof/>
                 <w:webHidden/>
               </w:rPr>
-              <w:t>11</w:t>
-            </w:r>
-            <w:r>
-              <w:rPr>
-                <w:noProof/>
-                <w:webHidden/>
-              </w:rPr>
-              <w:fldChar w:fldCharType="end"/>
-            </w:r>
-          </w:hyperlink>
-        </w:p>
-        <w:p>
-          <w:pPr>
-            <w:pStyle w:val="TOC2"/>
-            <w:rPr>
-              <w:rFonts w:asciiTheme="minorHAnsi" w:eastAsiaTheme="minorEastAsia" w:hAnsiTheme="minorHAnsi" w:cstheme="minorBidi"/>
-              <w:noProof/>
-              <w:sz w:val="22"/>
-              <w:szCs w:val="22"/>
-            </w:rPr>
-          </w:pPr>
-          <w:hyperlink w:anchor="_Toc466120010" w:history="1">
-            <w:r>
-              <w:rPr>
-                <w:rStyle w:val="Hyperlink"/>
-              </w:rPr>
-              <w:t>5.1 Jetson TK1 Hardware Architecture</w:t>
-            </w:r>
-            <w:r>
-              <w:rPr>
-                <w:noProof/>
-                <w:webHidden/>
-              </w:rPr>
-              <w:tab/>
-            </w:r>
-            <w:r>
-              <w:rPr>
-                <w:noProof/>
-                <w:webHidden/>
-              </w:rPr>
-              <w:fldChar w:fldCharType="begin"/>
-            </w:r>
-            <w:r>
-              <w:rPr>
-                <w:noProof/>
-                <w:webHidden/>
-              </w:rPr>
-              <w:instrText xml:space="preserve"> PAGEREF _Toc466120010 \h </w:instrText>
-            </w:r>
-            <w:r>
-              <w:rPr>
-                <w:noProof/>
-                <w:webHidden/>
-              </w:rPr>
-            </w:r>
-            <w:r>
-              <w:rPr>
-                <w:noProof/>
-                <w:webHidden/>
-              </w:rPr>
-              <w:fldChar w:fldCharType="separate"/>
-            </w:r>
-            <w:r>
-              <w:rPr>
-                <w:noProof/>
-                <w:webHidden/>
-              </w:rPr>
-              <w:t>12</w:t>
-            </w:r>
-            <w:r>
-              <w:rPr>
-                <w:noProof/>
-                <w:webHidden/>
-              </w:rPr>
-              <w:fldChar w:fldCharType="end"/>
-            </w:r>
-          </w:hyperlink>
-        </w:p>
-        <w:p>
-          <w:pPr>
-            <w:pStyle w:val="TOC2"/>
-            <w:rPr>
-              <w:rFonts w:asciiTheme="minorHAnsi" w:eastAsiaTheme="minorEastAsia" w:hAnsiTheme="minorHAnsi" w:cstheme="minorBidi"/>
-              <w:noProof/>
-              <w:sz w:val="22"/>
-              <w:szCs w:val="22"/>
-            </w:rPr>
-          </w:pPr>
-          <w:hyperlink w:anchor="_Toc466120011" w:history="1">
-            <w:r>
-              <w:rPr>
-                <w:rStyle w:val="Hyperlink"/>
-              </w:rPr>
-              <w:t>5.2 Jetson TK1 Software Architecture</w:t>
-            </w:r>
-            <w:r>
-              <w:rPr>
-                <w:noProof/>
-                <w:webHidden/>
-              </w:rPr>
-              <w:tab/>
-            </w:r>
-            <w:r>
-              <w:rPr>
-                <w:noProof/>
-                <w:webHidden/>
-              </w:rPr>
-              <w:fldChar w:fldCharType="begin"/>
-            </w:r>
-            <w:r>
-              <w:rPr>
-                <w:noProof/>
-                <w:webHidden/>
-              </w:rPr>
-              <w:instrText xml:space="preserve"> PAGEREF _Toc466120011 \h </w:instrText>
-            </w:r>
-            <w:r>
-              <w:rPr>
-                <w:noProof/>
-                <w:webHidden/>
-              </w:rPr>
-            </w:r>
-            <w:r>
-              <w:rPr>
-                <w:noProof/>
-                <w:webHidden/>
-              </w:rPr>
-              <w:fldChar w:fldCharType="separate"/>
-            </w:r>
-            <w:r>
-              <w:rPr>
-                <w:noProof/>
-                <w:webHidden/>
-              </w:rPr>
-              <w:t>12</w:t>
-            </w:r>
-            <w:r>
-              <w:rPr>
-                <w:noProof/>
-                <w:webHidden/>
-              </w:rPr>
-              <w:fldChar w:fldCharType="end"/>
-            </w:r>
-          </w:hyperlink>
-        </w:p>
-        <w:p>
-          <w:pPr>
-            <w:pStyle w:val="TOC2"/>
-            <w:rPr>
-              <w:rFonts w:asciiTheme="minorHAnsi" w:eastAsiaTheme="minorEastAsia" w:hAnsiTheme="minorHAnsi" w:cstheme="minorBidi"/>
-              <w:noProof/>
-              <w:sz w:val="22"/>
-              <w:szCs w:val="22"/>
-            </w:rPr>
-          </w:pPr>
-          <w:hyperlink w:anchor="_Toc466120012" w:history="1">
-            <w:r>
-              <w:rPr>
-                <w:rStyle w:val="Hyperlink"/>
-              </w:rPr>
-              <w:t>5.3 Servo Motor</w:t>
-            </w:r>
-            <w:r>
-              <w:rPr>
-                <w:noProof/>
-                <w:webHidden/>
-              </w:rPr>
-              <w:tab/>
-            </w:r>
-            <w:r>
-              <w:rPr>
-                <w:noProof/>
-                <w:webHidden/>
-              </w:rPr>
-              <w:fldChar w:fldCharType="begin"/>
-            </w:r>
-            <w:r>
-              <w:rPr>
-                <w:noProof/>
-                <w:webHidden/>
-              </w:rPr>
-              <w:instrText xml:space="preserve"> PAGEREF _Toc466120012 \h </w:instrText>
-            </w:r>
-            <w:r>
-              <w:rPr>
-                <w:noProof/>
-                <w:webHidden/>
-              </w:rPr>
-            </w:r>
-            <w:r>
-              <w:rPr>
-                <w:noProof/>
-                <w:webHidden/>
-              </w:rPr>
-              <w:fldChar w:fldCharType="separate"/>
-            </w:r>
-            <w:r>
-              <w:rPr>
-                <w:noProof/>
-                <w:webHidden/>
-              </w:rPr>
-              <w:t>13</w:t>
-            </w:r>
-            <w:r>
-              <w:rPr>
-                <w:noProof/>
-                <w:webHidden/>
-              </w:rPr>
-              <w:fldChar w:fldCharType="end"/>
-            </w:r>
-          </w:hyperlink>
-        </w:p>
-        <w:p>
-          <w:pPr>
-            <w:pStyle w:val="TOC2"/>
-            <w:rPr>
-              <w:rFonts w:asciiTheme="minorHAnsi" w:eastAsiaTheme="minorEastAsia" w:hAnsiTheme="minorHAnsi" w:cstheme="minorBidi"/>
-              <w:noProof/>
-              <w:sz w:val="22"/>
-              <w:szCs w:val="22"/>
-            </w:rPr>
-          </w:pPr>
-          <w:hyperlink w:anchor="_Toc466120013" w:history="1">
-            <w:r>
-              <w:rPr>
-                <w:rStyle w:val="Hyperlink"/>
-              </w:rPr>
-              <w:t>5.4 Project Software Architecture</w:t>
-            </w:r>
-            <w:r>
-              <w:rPr>
-                <w:noProof/>
-                <w:webHidden/>
-              </w:rPr>
-              <w:tab/>
-            </w:r>
-            <w:r>
-              <w:rPr>
-                <w:noProof/>
-                <w:webHidden/>
-              </w:rPr>
-              <w:fldChar w:fldCharType="begin"/>
-            </w:r>
-            <w:r>
-              <w:rPr>
-                <w:noProof/>
-                <w:webHidden/>
-              </w:rPr>
-              <w:instrText xml:space="preserve"> PAGEREF _Toc466120013 \h </w:instrText>
-            </w:r>
-            <w:r>
-              <w:rPr>
-                <w:noProof/>
-                <w:webHidden/>
-              </w:rPr>
-            </w:r>
-            <w:r>
-              <w:rPr>
-                <w:noProof/>
-                <w:webHidden/>
-              </w:rPr>
-              <w:fldChar w:fldCharType="separate"/>
-            </w:r>
-            <w:r>
-              <w:rPr>
-                <w:noProof/>
-                <w:webHidden/>
-              </w:rPr>
-              <w:t>13</w:t>
+              <w:t>14</w:t>
             </w:r>
             <w:r>
               <w:rPr>
@@ -1896,12 +2072,12 @@
               <w:szCs w:val="22"/>
             </w:rPr>
           </w:pPr>
-          <w:hyperlink w:anchor="_Toc466120014" w:history="1">
+          <w:hyperlink w:anchor="_Toc466472383" w:history="1">
             <w:r>
               <w:rPr>
                 <w:rStyle w:val="Hyperlink"/>
               </w:rPr>
-              <w:t>Chapter 6. Project Design</w:t>
+              <w:t>Chapter 7. QA, Performance, Deployment Plan</w:t>
             </w:r>
             <w:r>
               <w:rPr>
@@ -1922,7 +2098,7 @@
                 <w:noProof/>
                 <w:webHidden/>
               </w:rPr>
-              <w:instrText xml:space="preserve"> PAGEREF _Toc466120014 \h </w:instrText>
+              <w:instrText xml:space="preserve"> PAGEREF _Toc466472383 \h </w:instrText>
             </w:r>
             <w:r>
               <w:rPr>
@@ -1942,7 +2118,7 @@
                 <w:noProof/>
                 <w:webHidden/>
               </w:rPr>
-              <w:t>14</w:t>
+              <w:t>15</w:t>
             </w:r>
             <w:r>
               <w:rPr>
@@ -1964,12 +2140,12 @@
               <w:szCs w:val="22"/>
             </w:rPr>
           </w:pPr>
-          <w:hyperlink w:anchor="_Toc466120015" w:history="1">
+          <w:hyperlink w:anchor="_Toc466472384" w:history="1">
             <w:r>
               <w:rPr>
                 <w:rStyle w:val="Hyperlink"/>
               </w:rPr>
-              <w:t>Chapter 7. QA, Performance, Deployment Plan</w:t>
+              <w:t>Chapter 8. Implementation Plan and Progress</w:t>
             </w:r>
             <w:r>
               <w:rPr>
@@ -1990,7 +2166,7 @@
                 <w:noProof/>
                 <w:webHidden/>
               </w:rPr>
-              <w:instrText xml:space="preserve"> PAGEREF _Toc466120015 \h </w:instrText>
+              <w:instrText xml:space="preserve"> PAGEREF _Toc466472384 \h </w:instrText>
             </w:r>
             <w:r>
               <w:rPr>
@@ -2010,7 +2186,7 @@
                 <w:noProof/>
                 <w:webHidden/>
               </w:rPr>
-              <w:t>15</w:t>
+              <w:t>16</w:t>
             </w:r>
             <w:r>
               <w:rPr>
@@ -2032,12 +2208,12 @@
               <w:szCs w:val="22"/>
             </w:rPr>
           </w:pPr>
-          <w:hyperlink w:anchor="_Toc466120016" w:history="1">
+          <w:hyperlink w:anchor="_Toc466472385" w:history="1">
             <w:r>
               <w:rPr>
                 <w:rStyle w:val="Hyperlink"/>
               </w:rPr>
-              <w:t>Chapter 8. Implementation Plan and Progress</w:t>
+              <w:t>Chapter 9. Project Schedule</w:t>
             </w:r>
             <w:r>
               <w:rPr>
@@ -2058,7 +2234,7 @@
                 <w:noProof/>
                 <w:webHidden/>
               </w:rPr>
-              <w:instrText xml:space="preserve"> PAGEREF _Toc466120016 \h </w:instrText>
+              <w:instrText xml:space="preserve"> PAGEREF _Toc466472385 \h </w:instrText>
             </w:r>
             <w:r>
               <w:rPr>
@@ -2078,7 +2254,7 @@
                 <w:noProof/>
                 <w:webHidden/>
               </w:rPr>
-              <w:t>16</w:t>
+              <w:t>19</w:t>
             </w:r>
             <w:r>
               <w:rPr>
@@ -2100,12 +2276,12 @@
               <w:szCs w:val="22"/>
             </w:rPr>
           </w:pPr>
-          <w:hyperlink w:anchor="_Toc466120017" w:history="1">
+          <w:hyperlink w:anchor="_Toc466472386" w:history="1">
             <w:r>
               <w:rPr>
                 <w:rStyle w:val="Hyperlink"/>
               </w:rPr>
-              <w:t>Chapter 9. Project Schedule</w:t>
+              <w:t>Chapter 10.</w:t>
             </w:r>
             <w:r>
               <w:rPr>
@@ -2126,7 +2302,7 @@
                 <w:noProof/>
                 <w:webHidden/>
               </w:rPr>
-              <w:instrText xml:space="preserve"> PAGEREF _Toc466120017 \h </w:instrText>
+              <w:instrText xml:space="preserve"> PAGEREF _Toc466472386 \h </w:instrText>
             </w:r>
             <w:r>
               <w:rPr>
@@ -2146,7 +2322,7 @@
                 <w:noProof/>
                 <w:webHidden/>
               </w:rPr>
-              <w:t>19</w:t>
+              <w:t>20</w:t>
             </w:r>
             <w:r>
               <w:rPr>
@@ -2168,12 +2344,12 @@
               <w:szCs w:val="22"/>
             </w:rPr>
           </w:pPr>
-          <w:hyperlink w:anchor="_Toc466120018" w:history="1">
+          <w:hyperlink w:anchor="_Toc466472387" w:history="1">
             <w:r>
               <w:rPr>
                 <w:rStyle w:val="Hyperlink"/>
               </w:rPr>
-              <w:t>Chapter 10.</w:t>
+              <w:t>Chapter 11.</w:t>
             </w:r>
             <w:r>
               <w:rPr>
@@ -2194,75 +2370,7 @@
                 <w:noProof/>
                 <w:webHidden/>
               </w:rPr>
-              <w:instrText xml:space="preserve"> PAGEREF _Toc466120018 \h </w:instrText>
-            </w:r>
-            <w:r>
-              <w:rPr>
-                <w:noProof/>
-                <w:webHidden/>
-              </w:rPr>
-            </w:r>
-            <w:r>
-              <w:rPr>
-                <w:noProof/>
-                <w:webHidden/>
-              </w:rPr>
-              <w:fldChar w:fldCharType="separate"/>
-            </w:r>
-            <w:r>
-              <w:rPr>
-                <w:noProof/>
-                <w:webHidden/>
-              </w:rPr>
-              <w:t>20</w:t>
-            </w:r>
-            <w:r>
-              <w:rPr>
-                <w:noProof/>
-                <w:webHidden/>
-              </w:rPr>
-              <w:fldChar w:fldCharType="end"/>
-            </w:r>
-          </w:hyperlink>
-        </w:p>
-        <w:p>
-          <w:pPr>
-            <w:pStyle w:val="TOC1"/>
-            <w:rPr>
-              <w:rFonts w:asciiTheme="minorHAnsi" w:eastAsiaTheme="minorEastAsia" w:hAnsiTheme="minorHAnsi" w:cstheme="minorBidi"/>
-              <w:b w:val="0"/>
-              <w:noProof/>
-              <w:sz w:val="22"/>
-              <w:szCs w:val="22"/>
-            </w:rPr>
-          </w:pPr>
-          <w:hyperlink w:anchor="_Toc466120019" w:history="1">
-            <w:r>
-              <w:rPr>
-                <w:rStyle w:val="Hyperlink"/>
-              </w:rPr>
-              <w:t>Chapter 11.</w:t>
-            </w:r>
-            <w:r>
-              <w:rPr>
-                <w:noProof/>
-                <w:webHidden/>
-              </w:rPr>
-              <w:tab/>
-            </w:r>
-            <w:r>
-              <w:rPr>
-                <w:noProof/>
-                <w:webHidden/>
-              </w:rPr>
-              <w:fldChar w:fldCharType="begin"/>
-            </w:r>
-            <w:r>
-              <w:rPr>
-                <w:noProof/>
-                <w:webHidden/>
-              </w:rPr>
-              <w:instrText xml:space="preserve"> PAGEREF _Toc466120019 \h </w:instrText>
+              <w:instrText xml:space="preserve"> PAGEREF _Toc466472387 \h </w:instrText>
             </w:r>
             <w:r>
               <w:rPr>
@@ -2313,12 +2421,12 @@
           <w:numId w:val="0"/>
         </w:numPr>
       </w:pPr>
-      <w:bookmarkStart w:id="0" w:name="_Toc466119990"/>
+      <w:bookmarkStart w:id="1" w:name="_Toc466472357"/>
       <w:r>
         <w:lastRenderedPageBreak/>
         <w:t>List of Tables</w:t>
       </w:r>
-      <w:bookmarkEnd w:id="0"/>
+      <w:bookmarkEnd w:id="1"/>
     </w:p>
     <w:p>
       <w:pPr>
@@ -2480,12 +2588,12 @@
           <w:numId w:val="0"/>
         </w:numPr>
       </w:pPr>
-      <w:bookmarkStart w:id="1" w:name="_Toc466119991"/>
+      <w:bookmarkStart w:id="2" w:name="_Toc466472358"/>
       <w:r>
         <w:lastRenderedPageBreak/>
         <w:t>List of Figures</w:t>
       </w:r>
-      <w:bookmarkEnd w:id="1"/>
+      <w:bookmarkEnd w:id="2"/>
     </w:p>
     <w:p>
       <w:pPr>
@@ -2708,8 +2816,6 @@
       <w:r>
         <w:fldChar w:fldCharType="end"/>
       </w:r>
-      <w:bookmarkStart w:id="2" w:name="_GoBack"/>
-      <w:bookmarkEnd w:id="2"/>
       <w:r>
         <w:br w:type="page"/>
       </w:r>
@@ -2723,7 +2829,7 @@
         </w:numPr>
         <w:jc w:val="center"/>
       </w:pPr>
-      <w:bookmarkStart w:id="3" w:name="_Toc466119992"/>
+      <w:bookmarkStart w:id="3" w:name="_Toc466472359"/>
       <w:r>
         <w:lastRenderedPageBreak/>
         <w:t xml:space="preserve">Literature </w:t>
@@ -2746,7 +2852,7 @@
       <w:pPr>
         <w:pStyle w:val="Heading2"/>
       </w:pPr>
-      <w:bookmarkStart w:id="4" w:name="_Toc466119993"/>
+      <w:bookmarkStart w:id="4" w:name="_Toc466472360"/>
       <w:r>
         <w:t xml:space="preserve">1.1. </w:t>
       </w:r>
@@ -3204,7 +3310,7 @@
         </w:numPr>
         <w:spacing w:line="240" w:lineRule="auto"/>
       </w:pPr>
-      <w:bookmarkStart w:id="5" w:name="_Toc466119994"/>
+      <w:bookmarkStart w:id="5" w:name="_Toc466472361"/>
       <w:r>
         <w:t xml:space="preserve">1.2. </w:t>
       </w:r>
@@ -3338,7 +3444,7 @@
         <w:pStyle w:val="Heading2"/>
         <w:spacing w:line="240" w:lineRule="auto"/>
       </w:pPr>
-      <w:bookmarkStart w:id="6" w:name="_Toc466119995"/>
+      <w:bookmarkStart w:id="6" w:name="_Toc466472362"/>
       <w:r>
         <w:lastRenderedPageBreak/>
         <w:t xml:space="preserve">1.3. </w:t>
@@ -3587,7 +3693,7 @@
         <w:jc w:val="center"/>
       </w:pPr>
       <w:bookmarkStart w:id="8" w:name="_Toc530662795"/>
-      <w:bookmarkStart w:id="9" w:name="_Toc466119996"/>
+      <w:bookmarkStart w:id="9" w:name="_Toc466472363"/>
       <w:r>
         <w:lastRenderedPageBreak/>
         <w:t>Project Justification</w:t>
@@ -3630,7 +3736,7 @@
         <w:rPr>
           <w:szCs w:val="24"/>
         </w:rPr>
-        <w:t>camera</w:t>
+        <w:t>detector unit</w:t>
       </w:r>
       <w:r>
         <w:rPr>
@@ -4160,7 +4266,7 @@
         <w:pStyle w:val="Heading1"/>
         <w:jc w:val="center"/>
       </w:pPr>
-      <w:bookmarkStart w:id="10" w:name="_Toc466119997"/>
+      <w:bookmarkStart w:id="10" w:name="_Toc466472364"/>
       <w:r>
         <w:lastRenderedPageBreak/>
         <w:t xml:space="preserve">Project </w:t>
@@ -4353,7 +4459,7 @@
       <w:pPr>
         <w:pStyle w:val="Heading2"/>
       </w:pPr>
-      <w:bookmarkStart w:id="11" w:name="_Toc466119998"/>
+      <w:bookmarkStart w:id="11" w:name="_Toc466472365"/>
       <w:r>
         <w:t>3.</w:t>
       </w:r>
@@ -4372,7 +4478,7 @@
       <w:pPr>
         <w:pStyle w:val="Heading3"/>
       </w:pPr>
-      <w:bookmarkStart w:id="12" w:name="_Toc466119999"/>
+      <w:bookmarkStart w:id="12" w:name="_Toc466472366"/>
       <w:r>
         <w:t>Mechanical Housing</w:t>
       </w:r>
@@ -4413,7 +4519,21 @@
           <w:sz w:val="24"/>
           <w:szCs w:val="24"/>
         </w:rPr>
-        <w:t xml:space="preserve"> servo motor driver, camera module and user interfac</w:t>
+        <w:t xml:space="preserve"> servo motor driver, camera module</w:t>
+      </w:r>
+      <w:r>
+        <w:rPr>
+          <w:sz w:val="24"/>
+          <w:szCs w:val="24"/>
+        </w:rPr>
+        <w:t>, laser detector unit</w:t>
+      </w:r>
+      <w:r>
+        <w:rPr>
+          <w:sz w:val="24"/>
+          <w:szCs w:val="24"/>
+        </w:rPr>
+        <w:t xml:space="preserve"> and user interfac</w:t>
       </w:r>
       <w:r>
         <w:rPr>
@@ -4427,9 +4547,12 @@
       <w:pPr>
         <w:pStyle w:val="Heading3"/>
       </w:pPr>
-      <w:bookmarkStart w:id="13" w:name="_Toc466120000"/>
-      <w:r>
-        <w:t>Servo Drive</w:t>
+      <w:bookmarkStart w:id="13" w:name="_Toc466472367"/>
+      <w:r>
+        <w:t>Motor</w:t>
+      </w:r>
+      <w:r>
+        <w:t xml:space="preserve"> Drive</w:t>
       </w:r>
       <w:bookmarkEnd w:id="13"/>
     </w:p>
@@ -4447,7 +4570,7 @@
           <w:sz w:val="24"/>
           <w:szCs w:val="24"/>
         </w:rPr>
-        <w:t>The servo motor h</w:t>
+        <w:t>The motor h</w:t>
       </w:r>
       <w:r>
         <w:rPr>
@@ -4482,7 +4605,7 @@
           <w:sz w:val="24"/>
           <w:szCs w:val="24"/>
         </w:rPr>
-        <w:t>. The servo motor needs to be mounted in the appropri</w:t>
+        <w:t>. The motor needs to be mounted in the appropri</w:t>
       </w:r>
       <w:r>
         <w:rPr>
@@ -4510,7 +4633,21 @@
           <w:sz w:val="24"/>
           <w:szCs w:val="24"/>
         </w:rPr>
-        <w:t xml:space="preserve">e laser source and camera </w:t>
+        <w:t>e laser source</w:t>
+      </w:r>
+      <w:r>
+        <w:rPr>
+          <w:sz w:val="24"/>
+          <w:szCs w:val="24"/>
+        </w:rPr>
+        <w:t>, detector unit</w:t>
+      </w:r>
+      <w:r>
+        <w:rPr>
+          <w:sz w:val="24"/>
+          <w:szCs w:val="24"/>
+        </w:rPr>
+        <w:t xml:space="preserve"> and camera </w:t>
       </w:r>
       <w:r>
         <w:rPr>
@@ -4524,16 +4661,61 @@
           <w:sz w:val="24"/>
           <w:szCs w:val="24"/>
         </w:rPr>
-        <w:t xml:space="preserve"> PWM drivers need to be used to ensure control over speed and direction of rotation and, provide granular control.</w:t>
+        <w:t xml:space="preserve"> PWM drivers need to be used to ensure </w:t>
+      </w:r>
+      <w:r>
+        <w:rPr>
+          <w:sz w:val="24"/>
+          <w:szCs w:val="24"/>
+        </w:rPr>
+        <w:t xml:space="preserve">granular </w:t>
+      </w:r>
+      <w:r>
+        <w:rPr>
+          <w:sz w:val="24"/>
+          <w:szCs w:val="24"/>
+        </w:rPr>
+        <w:t xml:space="preserve">control over speed </w:t>
+      </w:r>
+      <w:r>
+        <w:rPr>
+          <w:sz w:val="24"/>
+          <w:szCs w:val="24"/>
+        </w:rPr>
+        <w:t xml:space="preserve">of rotation, while </w:t>
+      </w:r>
+      <w:r>
+        <w:rPr>
+          <w:sz w:val="24"/>
+          <w:szCs w:val="24"/>
+        </w:rPr>
+        <w:t xml:space="preserve">direction of rotation </w:t>
+      </w:r>
+      <w:r>
+        <w:rPr>
+          <w:sz w:val="24"/>
+          <w:szCs w:val="24"/>
+        </w:rPr>
+        <w:t>remains unchanged for the LIDAR application</w:t>
+      </w:r>
+      <w:r>
+        <w:rPr>
+          <w:sz w:val="24"/>
+          <w:szCs w:val="24"/>
+        </w:rPr>
+        <w:t>.</w:t>
       </w:r>
     </w:p>
     <w:p>
       <w:pPr>
         <w:pStyle w:val="Heading3"/>
       </w:pPr>
-      <w:bookmarkStart w:id="14" w:name="_Toc466120001"/>
-      <w:r>
-        <w:t>Laser sensing and processing</w:t>
+      <w:bookmarkStart w:id="14" w:name="_Toc466472368"/>
+      <w:r>
+        <w:t>Laser sensing and Data P</w:t>
+      </w:r>
+      <w:r>
+        <w:t>rocessing</w:t>
       </w:r>
       <w:bookmarkEnd w:id="14"/>
     </w:p>
@@ -4558,7 +4740,21 @@
           <w:sz w:val="24"/>
           <w:szCs w:val="24"/>
         </w:rPr>
-        <w:t xml:space="preserve"> the LIDAR is the camera </w:t>
+        <w:t xml:space="preserve"> the LIDAR is the </w:t>
+      </w:r>
+      <w:r>
+        <w:rPr>
+          <w:sz w:val="24"/>
+          <w:szCs w:val="24"/>
+        </w:rPr>
+        <w:t>detector unit</w:t>
+      </w:r>
+      <w:r>
+        <w:rPr>
+          <w:sz w:val="24"/>
+          <w:szCs w:val="24"/>
+        </w:rPr>
+        <w:t xml:space="preserve"> </w:t>
       </w:r>
       <w:r>
         <w:rPr>
@@ -4593,42 +4789,49 @@
           <w:sz w:val="24"/>
           <w:szCs w:val="24"/>
         </w:rPr>
-        <w:t xml:space="preserve">camera </w:t>
-      </w:r>
-      <w:r>
-        <w:rPr>
-          <w:sz w:val="24"/>
-          <w:szCs w:val="24"/>
-        </w:rPr>
-        <w:t xml:space="preserve">detects laser light reflected from an object and </w:t>
-      </w:r>
-      <w:r>
-        <w:rPr>
-          <w:sz w:val="24"/>
-          <w:szCs w:val="24"/>
-        </w:rPr>
-        <w:t xml:space="preserve">process its position on the image </w:t>
-      </w:r>
-      <w:r>
-        <w:rPr>
-          <w:sz w:val="24"/>
-          <w:szCs w:val="24"/>
-        </w:rPr>
-        <w:t xml:space="preserve">to </w:t>
-      </w:r>
-      <w:r>
-        <w:rPr>
-          <w:sz w:val="24"/>
-          <w:szCs w:val="24"/>
-        </w:rPr>
-        <w:t>determine</w:t>
-      </w:r>
-      <w:r>
-        <w:rPr>
-          <w:sz w:val="24"/>
-          <w:szCs w:val="24"/>
-        </w:rPr>
-        <w:t xml:space="preserve"> distance of the object from the sensor. </w:t>
+        <w:t xml:space="preserve">detector unit </w:t>
+      </w:r>
+      <w:r>
+        <w:rPr>
+          <w:sz w:val="24"/>
+          <w:szCs w:val="24"/>
+        </w:rPr>
+        <w:t>detects laser light r</w:t>
+      </w:r>
+      <w:r>
+        <w:rPr>
+          <w:sz w:val="24"/>
+          <w:szCs w:val="24"/>
+        </w:rPr>
+        <w:t>eflected from an object. B</w:t>
+      </w:r>
+      <w:r>
+        <w:rPr>
+          <w:sz w:val="24"/>
+          <w:szCs w:val="24"/>
+        </w:rPr>
+        <w:t xml:space="preserve">ased on the time taken by laser light to make the trip from source to detector, </w:t>
+      </w:r>
+      <w:r>
+        <w:rPr>
+          <w:sz w:val="24"/>
+          <w:szCs w:val="24"/>
+        </w:rPr>
+        <w:t>distance of the object from the sensor</w:t>
+      </w:r>
+      <w:r>
+        <w:rPr>
+          <w:sz w:val="24"/>
+          <w:szCs w:val="24"/>
+        </w:rPr>
+        <w:t xml:space="preserve"> is calculated</w:t>
+      </w:r>
+      <w:r>
+        <w:rPr>
+          <w:sz w:val="24"/>
+          <w:szCs w:val="24"/>
+        </w:rPr>
+        <w:t xml:space="preserve">. </w:t>
       </w:r>
       <w:r>
         <w:rPr>
@@ -4642,7 +4845,14 @@
           <w:sz w:val="24"/>
           <w:szCs w:val="24"/>
         </w:rPr>
-        <w:t xml:space="preserve"> weak laser spots</w:t>
+        <w:t xml:space="preserve"> weak laser </w:t>
+      </w:r>
+      <w:r>
+        <w:rPr>
+          <w:sz w:val="24"/>
+          <w:szCs w:val="24"/>
+        </w:rPr>
+        <w:t>light</w:t>
       </w:r>
       <w:r>
         <w:rPr>
@@ -4663,7 +4873,7 @@
       <w:pPr>
         <w:pStyle w:val="Heading2"/>
       </w:pPr>
-      <w:bookmarkStart w:id="15" w:name="_Toc466120002"/>
+      <w:bookmarkStart w:id="15" w:name="_Toc466472369"/>
       <w:r>
         <w:lastRenderedPageBreak/>
         <w:t xml:space="preserve">3.2. </w:t>
@@ -4677,7 +4887,7 @@
       <w:pPr>
         <w:pStyle w:val="Heading3"/>
       </w:pPr>
-      <w:bookmarkStart w:id="16" w:name="_Toc466120003"/>
+      <w:bookmarkStart w:id="16" w:name="_Toc466472370"/>
       <w:r>
         <w:t>High quality user interface</w:t>
       </w:r>
@@ -4716,29 +4926,16 @@
     </w:p>
     <w:p>
       <w:pPr>
-        <w:pStyle w:val="Heading2"/>
-      </w:pPr>
-      <w:r>
-        <w:t xml:space="preserve"> </w:t>
-      </w:r>
-      <w:bookmarkStart w:id="17" w:name="_Toc466120004"/>
-      <w:r>
-        <w:t xml:space="preserve">3.3. </w:t>
-      </w:r>
-      <w:r>
-        <w:t>Non-functional features</w:t>
+        <w:pStyle w:val="Heading3"/>
+      </w:pPr>
+      <w:bookmarkStart w:id="17" w:name="_Toc466472371"/>
+      <w:r>
+        <w:t>Object Detection and M</w:t>
+      </w:r>
+      <w:r>
+        <w:t>arking</w:t>
       </w:r>
       <w:bookmarkEnd w:id="17"/>
-    </w:p>
-    <w:p>
-      <w:pPr>
-        <w:pStyle w:val="Heading3"/>
-      </w:pPr>
-      <w:bookmarkStart w:id="18" w:name="_Toc466120005"/>
-      <w:r>
-        <w:t>Augmented Reality</w:t>
-      </w:r>
-      <w:bookmarkEnd w:id="18"/>
     </w:p>
     <w:p>
       <w:pPr>
@@ -4754,6 +4951,109 @@
           <w:sz w:val="24"/>
           <w:szCs w:val="24"/>
         </w:rPr>
+        <w:t xml:space="preserve">The addition of object tracking and marking algorithms to the project’s software implementation further enhances the user experience of the product. This feature particularly helps detect </w:t>
+      </w:r>
+      <w:r>
+        <w:rPr>
+          <w:sz w:val="24"/>
+          <w:szCs w:val="24"/>
+        </w:rPr>
+        <w:t>and mark boundaries of</w:t>
+      </w:r>
+      <w:r>
+        <w:rPr>
+          <w:sz w:val="24"/>
+          <w:szCs w:val="24"/>
+        </w:rPr>
+        <w:t xml:space="preserve"> </w:t>
+      </w:r>
+      <w:r>
+        <w:rPr>
+          <w:sz w:val="24"/>
+          <w:szCs w:val="24"/>
+        </w:rPr>
+        <w:t>known objects through video and image processing techniques</w:t>
+      </w:r>
+      <w:r>
+        <w:rPr>
+          <w:sz w:val="24"/>
+          <w:szCs w:val="24"/>
+        </w:rPr>
+        <w:t xml:space="preserve">. </w:t>
+      </w:r>
+      <w:r>
+        <w:rPr>
+          <w:sz w:val="24"/>
+          <w:szCs w:val="24"/>
+        </w:rPr>
+        <w:t xml:space="preserve">Such a feature would provide the user a better perception of the obstacle and its distance from the </w:t>
+      </w:r>
+      <w:r>
+        <w:rPr>
+          <w:sz w:val="24"/>
+          <w:szCs w:val="24"/>
+        </w:rPr>
+        <w:t>LIDAR</w:t>
+      </w:r>
+      <w:r>
+        <w:rPr>
+          <w:sz w:val="24"/>
+          <w:szCs w:val="24"/>
+        </w:rPr>
+        <w:t>.</w:t>
+      </w:r>
+      <w:r>
+        <w:rPr>
+          <w:sz w:val="24"/>
+          <w:szCs w:val="24"/>
+        </w:rPr>
+        <w:t xml:space="preserve"> </w:t>
+      </w:r>
+    </w:p>
+    <w:p>
+      <w:pPr>
+        <w:pStyle w:val="Heading2"/>
+        <w:numPr>
+          <w:ilvl w:val="0"/>
+          <w:numId w:val="0"/>
+        </w:numPr>
+      </w:pPr>
+      <w:r>
+        <w:t xml:space="preserve"> </w:t>
+      </w:r>
+      <w:bookmarkStart w:id="18" w:name="_Toc466472372"/>
+      <w:r>
+        <w:t xml:space="preserve">3.3. </w:t>
+      </w:r>
+      <w:r>
+        <w:t>Non-functional features</w:t>
+      </w:r>
+      <w:bookmarkEnd w:id="18"/>
+    </w:p>
+    <w:p>
+      <w:pPr>
+        <w:pStyle w:val="Heading3"/>
+      </w:pPr>
+      <w:bookmarkStart w:id="19" w:name="_Toc466472373"/>
+      <w:r>
+        <w:t>Augmented Reality</w:t>
+      </w:r>
+      <w:bookmarkEnd w:id="19"/>
+    </w:p>
+    <w:p>
+      <w:pPr>
+        <w:pStyle w:val="IndentedParagraph"/>
+        <w:jc w:val="both"/>
+        <w:rPr>
+          <w:sz w:val="24"/>
+          <w:szCs w:val="24"/>
+        </w:rPr>
+      </w:pPr>
+      <w:r>
+        <w:rPr>
+          <w:sz w:val="24"/>
+          <w:szCs w:val="24"/>
+        </w:rPr>
         <w:t>The ability to integrate camera feed to the user interface and graphically represent LIDAR data proves to be a very useful feature. The feature allows the user to view the object in front of the LIDAR module with its distance. This enables user to get a clear picture of the target object when multiple objects are present in the field of view.</w:t>
       </w:r>
       <w:r>
@@ -4768,7 +5068,21 @@
           <w:sz w:val="24"/>
           <w:szCs w:val="24"/>
         </w:rPr>
-        <w:t xml:space="preserve"> requires development of computer graphics and use computer vision algorithms via OpenCV library.</w:t>
+        <w:t xml:space="preserve"> requires developme</w:t>
+      </w:r>
+      <w:r>
+        <w:rPr>
+          <w:sz w:val="24"/>
+          <w:szCs w:val="24"/>
+        </w:rPr>
+        <w:t xml:space="preserve">nt of computer graphics and use of </w:t>
+      </w:r>
+      <w:r>
+        <w:rPr>
+          <w:sz w:val="24"/>
+          <w:szCs w:val="24"/>
+        </w:rPr>
+        <w:t>computer vision algorithms via OpenCV library.</w:t>
       </w:r>
     </w:p>
     <w:p>
@@ -4781,7 +5095,7 @@
         <w:pStyle w:val="Heading1"/>
         <w:jc w:val="center"/>
       </w:pPr>
-      <w:bookmarkStart w:id="19" w:name="_Toc466120006"/>
+      <w:bookmarkStart w:id="20" w:name="_Toc466472374"/>
       <w:r>
         <w:lastRenderedPageBreak/>
         <w:t>Dependencies</w:t>
@@ -4789,20 +5103,20 @@
       <w:r>
         <w:t xml:space="preserve"> and Deliverables</w:t>
       </w:r>
-      <w:bookmarkEnd w:id="19"/>
+      <w:bookmarkEnd w:id="20"/>
     </w:p>
     <w:p>
       <w:pPr>
         <w:pStyle w:val="Heading2"/>
       </w:pPr>
-      <w:bookmarkStart w:id="20" w:name="_Toc466120007"/>
+      <w:bookmarkStart w:id="21" w:name="_Toc466472375"/>
       <w:r>
         <w:t xml:space="preserve">4.1. </w:t>
       </w:r>
       <w:r>
         <w:t>Dependencies</w:t>
       </w:r>
-      <w:bookmarkEnd w:id="20"/>
+      <w:bookmarkEnd w:id="21"/>
     </w:p>
     <w:p>
       <w:pPr>
@@ -4873,14 +5187,14 @@
       <w:pPr>
         <w:pStyle w:val="Heading2"/>
       </w:pPr>
-      <w:bookmarkStart w:id="21" w:name="_Toc466120008"/>
+      <w:bookmarkStart w:id="22" w:name="_Toc466472376"/>
       <w:r>
         <w:t xml:space="preserve">4.2. </w:t>
       </w:r>
       <w:r>
         <w:t>Deliverables</w:t>
       </w:r>
-      <w:bookmarkEnd w:id="21"/>
+      <w:bookmarkEnd w:id="22"/>
     </w:p>
     <w:p>
       <w:pPr>
@@ -4960,12 +5274,12 @@
         <w:pStyle w:val="Heading1"/>
         <w:jc w:val="center"/>
       </w:pPr>
-      <w:bookmarkStart w:id="22" w:name="_Toc466120009"/>
+      <w:bookmarkStart w:id="23" w:name="_Toc466472377"/>
       <w:r>
         <w:lastRenderedPageBreak/>
         <w:t>Project Architecture</w:t>
       </w:r>
-      <w:bookmarkEnd w:id="22"/>
+      <w:bookmarkEnd w:id="23"/>
     </w:p>
     <w:p>
       <w:pPr>
@@ -5001,11 +5315,12 @@
       </w:pPr>
       <w:r>
         <w:rPr>
+          <w:noProof/>
           <w:sz w:val="24"/>
           <w:szCs w:val="24"/>
         </w:rPr>
         <w:drawing>
-          <wp:anchor distT="0" distB="0" distL="114300" distR="114300" simplePos="0" relativeHeight="251671040" behindDoc="1" locked="0" layoutInCell="1" allowOverlap="1" wp14:anchorId="066E3A94" wp14:editId="4DC9E83A">
+          <wp:anchor distT="0" distB="0" distL="114300" distR="114300" simplePos="0" relativeHeight="251658240" behindDoc="1" locked="0" layoutInCell="1" allowOverlap="1" wp14:anchorId="066E3A94" wp14:editId="4DC9E83A">
             <wp:simplePos x="0" y="0"/>
             <wp:positionH relativeFrom="column">
               <wp:posOffset>0</wp:posOffset>
@@ -5081,13 +5396,14 @@
       </w:pPr>
       <w:r>
         <w:rPr>
+          <w:noProof/>
           <w:sz w:val="24"/>
           <w:szCs w:val="24"/>
         </w:rPr>
         <mc:AlternateContent>
           <mc:Choice Requires="wps">
             <w:drawing>
-              <wp:anchor distT="0" distB="0" distL="114300" distR="114300" simplePos="0" relativeHeight="251694592" behindDoc="0" locked="0" layoutInCell="1" allowOverlap="1" wp14:anchorId="55DED635" wp14:editId="60CC80A0">
+              <wp:anchor distT="0" distB="0" distL="114300" distR="114300" simplePos="0" relativeHeight="251660288" behindDoc="0" locked="0" layoutInCell="1" allowOverlap="1" wp14:anchorId="55DED635" wp14:editId="60CC80A0">
                 <wp:simplePos x="0" y="0"/>
                 <wp:positionH relativeFrom="column">
                   <wp:posOffset>-113664</wp:posOffset>
@@ -5146,7 +5462,7 @@
           </mc:Choice>
           <mc:Fallback>
             <w:pict>
-              <v:shapetype w14:anchorId="18E17FD9" id="_x0000_t34" coordsize="21600,21600" o:spt="34" o:oned="t" adj="10800" path="m,l@0,0@0,21600,21600,21600e" filled="f">
+              <v:shapetype w14:anchorId="1FE202AE" id="_x0000_t34" coordsize="21600,21600" o:spt="34" o:oned="t" adj="10800" path="m,l@0,0@0,21600,21600,21600e" filled="f">
                 <v:stroke joinstyle="miter"/>
                 <v:formulas>
                   <v:f eqn="val #0"/>
@@ -5157,7 +5473,7 @@
                 </v:handles>
                 <o:lock v:ext="edit" shapetype="t"/>
               </v:shapetype>
-              <v:shape id="Connector: Elbow 6" o:spid="_x0000_s1026" type="#_x0000_t34" style="position:absolute;margin-left:-8.95pt;margin-top:14.15pt;width:153pt;height:105.75pt;z-index:251694592;visibility:visible;mso-wrap-style:square;mso-width-percent:0;mso-height-percent:0;mso-wrap-distance-left:9pt;mso-wrap-distance-top:0;mso-wrap-distance-right:9pt;mso-wrap-distance-bottom:0;mso-position-horizontal:absolute;mso-position-horizontal-relative:text;mso-position-vertical:absolute;mso-position-vertical-relative:text;mso-width-percent:0;mso-height-percent:0;mso-width-relative:margin;mso-height-relative:margin" o:gfxdata="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" strokecolor="black [3200]" strokeweight="2pt">
+              <v:shape id="Connector: Elbow 6" o:spid="_x0000_s1026" type="#_x0000_t34" style="position:absolute;margin-left:-8.95pt;margin-top:14.15pt;width:153pt;height:105.75pt;z-index:251660288;visibility:visible;mso-wrap-style:square;mso-width-percent:0;mso-height-percent:0;mso-wrap-distance-left:9pt;mso-wrap-distance-top:0;mso-wrap-distance-right:9pt;mso-wrap-distance-bottom:0;mso-position-horizontal:absolute;mso-position-horizontal-relative:text;mso-position-vertical:absolute;mso-position-vertical-relative:text;mso-width-percent:0;mso-height-percent:0;mso-width-relative:margin;mso-height-relative:margin" o:gfxdata="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" strokecolor="black [3200]" strokeweight="2pt">
                 <v:stroke startarrow="open"/>
                 <v:shadow on="t" color="black" opacity="24903f" origin=",.5" offset="0,.55556mm"/>
               </v:shape>
@@ -5167,11 +5483,12 @@
       </w:r>
       <w:r>
         <w:rPr>
+          <w:noProof/>
           <w:sz w:val="24"/>
           <w:szCs w:val="24"/>
         </w:rPr>
         <w:drawing>
-          <wp:anchor distT="0" distB="0" distL="114300" distR="114300" simplePos="0" relativeHeight="251647488" behindDoc="1" locked="0" layoutInCell="1" allowOverlap="1" wp14:anchorId="206F5E02" wp14:editId="6B762B12">
+          <wp:anchor distT="0" distB="0" distL="114300" distR="114300" simplePos="0" relativeHeight="251656192" behindDoc="1" locked="0" layoutInCell="1" allowOverlap="1" wp14:anchorId="206F5E02" wp14:editId="6B762B12">
             <wp:simplePos x="0" y="0"/>
             <wp:positionH relativeFrom="column">
               <wp:posOffset>1629410</wp:posOffset>
@@ -5284,11 +5601,12 @@
       </w:pPr>
       <w:r>
         <w:rPr>
+          <w:noProof/>
           <w:sz w:val="24"/>
           <w:szCs w:val="24"/>
         </w:rPr>
         <w:drawing>
-          <wp:anchor distT="0" distB="0" distL="114300" distR="114300" simplePos="0" relativeHeight="251718144" behindDoc="1" locked="0" layoutInCell="1" allowOverlap="1" wp14:anchorId="2F5F4228" wp14:editId="5951DA85">
+          <wp:anchor distT="0" distB="0" distL="114300" distR="114300" simplePos="0" relativeHeight="251662336" behindDoc="1" locked="0" layoutInCell="1" allowOverlap="1" wp14:anchorId="2F5F4228" wp14:editId="5951DA85">
             <wp:simplePos x="0" y="0"/>
             <wp:positionH relativeFrom="column">
               <wp:posOffset>0</wp:posOffset>
@@ -5361,13 +5679,14 @@
       </w:pPr>
       <w:r>
         <w:rPr>
+          <w:noProof/>
           <w:sz w:val="24"/>
           <w:szCs w:val="24"/>
         </w:rPr>
         <mc:AlternateContent>
           <mc:Choice Requires="wps">
             <w:drawing>
-              <wp:anchor distT="0" distB="0" distL="114300" distR="114300" simplePos="0" relativeHeight="251741696" behindDoc="0" locked="0" layoutInCell="1" allowOverlap="1" wp14:anchorId="0093D7AC" wp14:editId="3B441A84">
+              <wp:anchor distT="0" distB="0" distL="114300" distR="114300" simplePos="0" relativeHeight="251664384" behindDoc="0" locked="0" layoutInCell="1" allowOverlap="1" wp14:anchorId="0093D7AC" wp14:editId="3B441A84">
                 <wp:simplePos x="0" y="0"/>
                 <wp:positionH relativeFrom="column">
                   <wp:posOffset>-333375</wp:posOffset>
@@ -5426,11 +5745,11 @@
           </mc:Choice>
           <mc:Fallback>
             <w:pict>
-              <v:shapetype w14:anchorId="36D21C20" id="_x0000_t32" coordsize="21600,21600" o:spt="32" o:oned="t" path="m,l21600,21600e" filled="f">
+              <v:shapetype w14:anchorId="4F3D69E5" id="_x0000_t32" coordsize="21600,21600" o:spt="32" o:oned="t" path="m,l21600,21600e" filled="f">
                 <v:path arrowok="t" fillok="f" o:connecttype="none"/>
                 <o:lock v:ext="edit" shapetype="t"/>
               </v:shapetype>
-              <v:shape id="Connector: Elbow 8" o:spid="_x0000_s1026" type="#_x0000_t32" style="position:absolute;margin-left:-26.25pt;margin-top:19.65pt;width:180pt;height:3.6pt;flip:y;z-index:251741696;visibility:visible;mso-wrap-style:square;mso-width-percent:0;mso-height-percent:0;mso-wrap-distance-left:9pt;mso-wrap-distance-top:0;mso-wrap-distance-right:9pt;mso-wrap-distance-bottom:0;mso-position-horizontal:absolute;mso-position-horizontal-relative:text;mso-position-vertical:absolute;mso-position-vertical-relative:text;mso-width-percent:0;mso-height-percent:0;mso-width-relative:margin;mso-height-relative:margin" o:gfxdata="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" strokecolor="black [3200]" strokeweight="2pt">
+              <v:shape id="Connector: Elbow 8" o:spid="_x0000_s1026" type="#_x0000_t32" style="position:absolute;margin-left:-26.25pt;margin-top:19.65pt;width:180pt;height:3.6pt;flip:y;z-index:251664384;visibility:visible;mso-wrap-style:square;mso-width-percent:0;mso-height-percent:0;mso-wrap-distance-left:9pt;mso-wrap-distance-top:0;mso-wrap-distance-right:9pt;mso-wrap-distance-bottom:0;mso-position-horizontal:absolute;mso-position-horizontal-relative:text;mso-position-vertical:absolute;mso-position-vertical-relative:text;mso-width-percent:0;mso-height-percent:0;mso-width-relative:margin;mso-height-relative:margin" o:gfxdata="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" strokecolor="black [3200]" strokeweight="2pt">
                 <v:stroke startarrow="open"/>
                 <v:shadow on="t" color="black" opacity="24903f" origin=",.5" offset="0,.55556mm"/>
               </v:shape>
@@ -5450,13 +5769,14 @@
       </w:pPr>
       <w:r>
         <w:rPr>
+          <w:noProof/>
           <w:sz w:val="24"/>
           <w:szCs w:val="24"/>
         </w:rPr>
         <mc:AlternateContent>
           <mc:Choice Requires="wps">
             <w:drawing>
-              <wp:anchor distT="0" distB="0" distL="114300" distR="114300" simplePos="0" relativeHeight="251788800" behindDoc="1" locked="0" layoutInCell="1" allowOverlap="1" wp14:anchorId="2E6C9003" wp14:editId="7F974C6E">
+              <wp:anchor distT="0" distB="0" distL="114300" distR="114300" simplePos="0" relativeHeight="251668480" behindDoc="1" locked="0" layoutInCell="1" allowOverlap="1" wp14:anchorId="2E6C9003" wp14:editId="7F974C6E">
                 <wp:simplePos x="0" y="0"/>
                 <wp:positionH relativeFrom="column">
                   <wp:posOffset>1295400</wp:posOffset>
@@ -5530,7 +5850,7 @@
           </mc:Choice>
           <mc:Fallback>
             <w:pict>
-              <v:shape w14:anchorId="15D1CC08" id="Connector: Elbow 13" o:spid="_x0000_s1026" type="#_x0000_t34" style="position:absolute;margin-left:102pt;margin-top:4.1pt;width:50.25pt;height:49.65pt;flip:y;z-index:-251527680;visibility:visible;mso-wrap-style:square;mso-width-percent:0;mso-height-percent:0;mso-wrap-distance-left:9pt;mso-wrap-distance-top:0;mso-wrap-distance-right:9pt;mso-wrap-distance-bottom:0;mso-position-horizontal:absolute;mso-position-horizontal-relative:text;mso-position-vertical:absolute;mso-position-vertical-relative:text;mso-width-percent:0;mso-height-percent:0;mso-width-relative:margin;mso-height-relative:margin" o:gfxdata="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" strokecolor="black [3200]" strokeweight="2pt">
+              <v:shape w14:anchorId="2691C570" id="Connector: Elbow 13" o:spid="_x0000_s1026" type="#_x0000_t34" style="position:absolute;margin-left:102pt;margin-top:4.1pt;width:50.25pt;height:49.65pt;flip:y;z-index:-251648000;visibility:visible;mso-wrap-style:square;mso-width-percent:0;mso-height-percent:0;mso-wrap-distance-left:9pt;mso-wrap-distance-top:0;mso-wrap-distance-right:9pt;mso-wrap-distance-bottom:0;mso-position-horizontal:absolute;mso-position-horizontal-relative:text;mso-position-vertical:absolute;mso-position-vertical-relative:text;mso-width-percent:0;mso-height-percent:0;mso-width-relative:margin;mso-height-relative:margin" o:gfxdata="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" strokecolor="black [3200]" strokeweight="2pt">
                 <v:stroke startarrow="open"/>
                 <v:shadow on="t" color="black" opacity="24903f" origin=",.5" offset="0,.55556mm"/>
                 <w10:wrap type="through"/>
@@ -5558,13 +5878,14 @@
       </w:pPr>
       <w:r>
         <w:rPr>
+          <w:noProof/>
           <w:sz w:val="24"/>
           <w:szCs w:val="24"/>
         </w:rPr>
         <mc:AlternateContent>
           <mc:Choice Requires="wps">
             <w:drawing>
-              <wp:anchor distT="45720" distB="45720" distL="114300" distR="114300" simplePos="0" relativeHeight="251549184" behindDoc="1" locked="0" layoutInCell="1" allowOverlap="1" wp14:anchorId="6E1CF332" wp14:editId="67AABC26">
+              <wp:anchor distT="45720" distB="45720" distL="114300" distR="114300" simplePos="0" relativeHeight="251648000" behindDoc="1" locked="0" layoutInCell="1" allowOverlap="1" wp14:anchorId="6E1CF332" wp14:editId="67AABC26">
                 <wp:simplePos x="0" y="0"/>
                 <wp:positionH relativeFrom="column">
                   <wp:posOffset>2009775</wp:posOffset>
@@ -5643,7 +5964,7 @@
                 <v:stroke joinstyle="miter"/>
                 <v:path gradientshapeok="t" o:connecttype="rect"/>
               </v:shapetype>
-              <v:shape id="Text Box 2" o:spid="_x0000_s1026" type="#_x0000_t202" style="position:absolute;left:0;text-align:left;margin-left:158.25pt;margin-top:12.85pt;width:117.75pt;height:31.5pt;z-index:-251767296;visibility:visible;mso-wrap-style:square;mso-width-percent:0;mso-height-percent:0;mso-wrap-distance-left:9pt;mso-wrap-distance-top:3.6pt;mso-wrap-distance-right:9pt;mso-wrap-distance-bottom:3.6pt;mso-position-horizontal:absolute;mso-position-horizontal-relative:text;mso-position-vertical:absolute;mso-position-vertical-relative:text;mso-width-percent:0;mso-height-percent:0;mso-width-relative:margin;mso-height-relative:margin;v-text-anchor:top" o:gfxdata="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" strokecolor="white [3212]">
+              <v:shape id="Text Box 2" o:spid="_x0000_s1026" type="#_x0000_t202" style="position:absolute;left:0;text-align:left;margin-left:158.25pt;margin-top:12.85pt;width:117.75pt;height:31.5pt;z-index:-251668480;visibility:visible;mso-wrap-style:square;mso-width-percent:0;mso-height-percent:0;mso-wrap-distance-left:9pt;mso-wrap-distance-top:3.6pt;mso-wrap-distance-right:9pt;mso-wrap-distance-bottom:3.6pt;mso-position-horizontal:absolute;mso-position-horizontal-relative:text;mso-position-vertical:absolute;mso-position-vertical-relative:text;mso-width-percent:0;mso-height-percent:0;mso-width-relative:margin;mso-height-relative:margin;v-text-anchor:top" o:gfxdata="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" strokecolor="white [3212]">
                 <v:textbox>
                   <w:txbxContent>
                     <w:p>
@@ -5661,13 +5982,14 @@
       </w:r>
       <w:r>
         <w:rPr>
+          <w:noProof/>
           <w:sz w:val="24"/>
           <w:szCs w:val="24"/>
         </w:rPr>
         <mc:AlternateContent>
           <mc:Choice Requires="wps">
             <w:drawing>
-              <wp:anchor distT="0" distB="0" distL="114300" distR="114300" simplePos="0" relativeHeight="251765248" behindDoc="1" locked="0" layoutInCell="1" allowOverlap="1" wp14:anchorId="1C00E8BB" wp14:editId="69ED0920">
+              <wp:anchor distT="0" distB="0" distL="114300" distR="114300" simplePos="0" relativeHeight="251666432" behindDoc="1" locked="0" layoutInCell="1" allowOverlap="1" wp14:anchorId="1C00E8BB" wp14:editId="69ED0920">
                 <wp:simplePos x="0" y="0"/>
                 <wp:positionH relativeFrom="column">
                   <wp:posOffset>152400</wp:posOffset>
@@ -5749,7 +6071,7 @@
           </mc:Choice>
           <mc:Fallback>
             <w:pict>
-              <v:rect w14:anchorId="1C00E8BB" id="Rectangle 9" o:spid="_x0000_s1027" style="position:absolute;left:0;text-align:left;margin-left:12pt;margin-top:3.85pt;width:93pt;height:48.75pt;z-index:-251551232;visibility:visible;mso-wrap-style:square;mso-width-percent:0;mso-height-percent:0;mso-wrap-distance-left:9pt;mso-wrap-distance-top:0;mso-wrap-distance-right:9pt;mso-wrap-distance-bottom:0;mso-position-horizontal:absolute;mso-position-horizontal-relative:text;mso-position-vertical:absolute;mso-position-vertical-relative:text;mso-width-percent:0;mso-height-percent:0;mso-width-relative:margin;mso-height-relative:margin;v-text-anchor:middle" o:gfxdata="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" fillcolor="#4f81bd [3204]" strokecolor="#243f60 [1604]" strokeweight="2pt">
+              <v:rect w14:anchorId="1C00E8BB" id="Rectangle 9" o:spid="_x0000_s1027" style="position:absolute;left:0;text-align:left;margin-left:12pt;margin-top:3.85pt;width:93pt;height:48.75pt;z-index:-251650048;visibility:visible;mso-wrap-style:square;mso-width-percent:0;mso-height-percent:0;mso-wrap-distance-left:9pt;mso-wrap-distance-top:0;mso-wrap-distance-right:9pt;mso-wrap-distance-bottom:0;mso-position-horizontal:absolute;mso-position-horizontal-relative:text;mso-position-vertical:absolute;mso-position-vertical-relative:text;mso-width-percent:0;mso-height-percent:0;mso-width-relative:margin;mso-height-relative:margin;v-text-anchor:middle" o:gfxdata="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" fillcolor="#4f81bd [3204]" strokecolor="#243f60 [1604]" strokeweight="2pt">
                 <v:textbox>
                   <w:txbxContent>
                     <w:p>
@@ -5803,19 +6125,32 @@
           <w:sz w:val="22"/>
         </w:rPr>
       </w:pPr>
-      <w:bookmarkStart w:id="23" w:name="_Toc466119761"/>
-      <w:bookmarkStart w:id="24" w:name="_Toc466120022"/>
+      <w:bookmarkStart w:id="24" w:name="_Toc466119761"/>
+      <w:bookmarkStart w:id="25" w:name="_Toc466120022"/>
       <w:r>
         <w:t xml:space="preserve">Figure </w:t>
       </w:r>
-      <w:fldSimple w:instr=" SEQ Figure \* ARABIC ">
-        <w:r>
-          <w:rPr>
-            <w:noProof/>
-          </w:rPr>
-          <w:t>1</w:t>
-        </w:r>
-      </w:fldSimple>
+      <w:r>
+        <w:fldChar w:fldCharType="begin"/>
+      </w:r>
+      <w:r>
+        <w:instrText xml:space="preserve"> SEQ Figure \* ARABIC </w:instrText>
+      </w:r>
+      <w:r>
+        <w:fldChar w:fldCharType="separate"/>
+      </w:r>
+      <w:r>
+        <w:rPr>
+          <w:noProof/>
+        </w:rPr>
+        <w:t>1</w:t>
+      </w:r>
+      <w:r>
+        <w:rPr>
+          <w:noProof/>
+        </w:rPr>
+        <w:fldChar w:fldCharType="end"/>
+      </w:r>
       <w:r>
         <w:rPr>
           <w:color w:val="000000" w:themeColor="text1"/>
@@ -5833,19 +6168,19 @@
       <w:r>
         <w:t>System Block Diagram</w:t>
       </w:r>
-      <w:bookmarkEnd w:id="23"/>
       <w:bookmarkEnd w:id="24"/>
+      <w:bookmarkEnd w:id="25"/>
     </w:p>
     <w:p>
       <w:pPr>
         <w:pStyle w:val="Heading2"/>
       </w:pPr>
-      <w:bookmarkStart w:id="25" w:name="_Toc466120010"/>
+      <w:bookmarkStart w:id="26" w:name="_Toc466472378"/>
       <w:r>
         <w:lastRenderedPageBreak/>
         <w:t>5.1 Jetson TK1 Hardware Architecture</w:t>
       </w:r>
-      <w:bookmarkEnd w:id="25"/>
+      <w:bookmarkEnd w:id="26"/>
     </w:p>
     <w:p>
       <w:pPr>
@@ -5889,11 +6224,12 @@
       </w:pPr>
       <w:r>
         <w:rPr>
+          <w:noProof/>
           <w:sz w:val="24"/>
           <w:szCs w:val="24"/>
         </w:rPr>
         <w:drawing>
-          <wp:anchor distT="0" distB="0" distL="114300" distR="114300" simplePos="0" relativeHeight="251623936" behindDoc="1" locked="0" layoutInCell="1" allowOverlap="1" wp14:anchorId="4583FD7F" wp14:editId="70898DEF">
+          <wp:anchor distT="0" distB="0" distL="114300" distR="114300" simplePos="0" relativeHeight="251654144" behindDoc="1" locked="0" layoutInCell="1" allowOverlap="1" wp14:anchorId="4583FD7F" wp14:editId="70898DEF">
             <wp:simplePos x="0" y="0"/>
             <wp:positionH relativeFrom="column">
               <wp:posOffset>0</wp:posOffset>
@@ -5952,11 +6288,12 @@
       </w:r>
       <w:r>
         <w:rPr>
+          <w:noProof/>
           <w:sz w:val="24"/>
           <w:szCs w:val="24"/>
         </w:rPr>
         <w:drawing>
-          <wp:anchor distT="0" distB="0" distL="114300" distR="114300" simplePos="0" relativeHeight="251600384" behindDoc="1" locked="0" layoutInCell="1" allowOverlap="1" wp14:anchorId="7A278F88" wp14:editId="5ABA5B80">
+          <wp:anchor distT="0" distB="0" distL="114300" distR="114300" simplePos="0" relativeHeight="251652096" behindDoc="1" locked="0" layoutInCell="1" allowOverlap="1" wp14:anchorId="7A278F88" wp14:editId="5ABA5B80">
             <wp:simplePos x="0" y="0"/>
             <wp:positionH relativeFrom="column">
               <wp:posOffset>2790825</wp:posOffset>
@@ -6045,8 +6382,8 @@
           <w:szCs w:val="24"/>
         </w:rPr>
       </w:pPr>
-      <w:bookmarkStart w:id="26" w:name="_Toc466119762"/>
-      <w:bookmarkStart w:id="27" w:name="_Toc466120023"/>
+      <w:bookmarkStart w:id="27" w:name="_Toc466119762"/>
+      <w:bookmarkStart w:id="28" w:name="_Toc466120023"/>
       <w:r>
         <w:rPr>
           <w:sz w:val="24"/>
@@ -6104,8 +6441,8 @@
         </w:rPr>
         <w:t>TK1 Embedded Board Top View</w:t>
       </w:r>
-      <w:bookmarkEnd w:id="26"/>
       <w:bookmarkEnd w:id="27"/>
+      <w:bookmarkEnd w:id="28"/>
       <w:r>
         <w:rPr>
           <w:color w:val="000000" w:themeColor="text1"/>
@@ -6126,11 +6463,12 @@
       </w:pPr>
       <w:r>
         <w:rPr>
+          <w:noProof/>
           <w:sz w:val="24"/>
           <w:szCs w:val="24"/>
         </w:rPr>
         <w:drawing>
-          <wp:anchor distT="0" distB="0" distL="114300" distR="114300" simplePos="0" relativeHeight="251576832" behindDoc="0" locked="0" layoutInCell="1" allowOverlap="1" wp14:anchorId="3A552A85" wp14:editId="045184D4">
+          <wp:anchor distT="0" distB="0" distL="114300" distR="114300" simplePos="0" relativeHeight="251650048" behindDoc="0" locked="0" layoutInCell="1" allowOverlap="1" wp14:anchorId="3A552A85" wp14:editId="045184D4">
             <wp:simplePos x="0" y="0"/>
             <wp:positionH relativeFrom="column">
               <wp:posOffset>438150</wp:posOffset>
@@ -6219,8 +6557,8 @@
           <w:szCs w:val="24"/>
         </w:rPr>
       </w:pPr>
-      <w:bookmarkStart w:id="28" w:name="_Toc466119763"/>
-      <w:bookmarkStart w:id="29" w:name="_Toc466120024"/>
+      <w:bookmarkStart w:id="29" w:name="_Toc466119763"/>
+      <w:bookmarkStart w:id="30" w:name="_Toc466120024"/>
       <w:r>
         <w:rPr>
           <w:sz w:val="24"/>
@@ -6313,8 +6651,8 @@
         </w:rPr>
         <w:t xml:space="preserve"> Camera</w:t>
       </w:r>
-      <w:bookmarkEnd w:id="28"/>
       <w:bookmarkEnd w:id="29"/>
+      <w:bookmarkEnd w:id="30"/>
     </w:p>
     <w:p>
       <w:pPr>
@@ -6365,11 +6703,11 @@
       <w:pPr>
         <w:pStyle w:val="Heading2"/>
       </w:pPr>
-      <w:bookmarkStart w:id="30" w:name="_Toc466120011"/>
+      <w:bookmarkStart w:id="31" w:name="_Toc466472379"/>
       <w:r>
         <w:t>5.2 Jetson TK1 Software Architecture</w:t>
       </w:r>
-      <w:bookmarkEnd w:id="30"/>
+      <w:bookmarkEnd w:id="31"/>
     </w:p>
     <w:p>
       <w:pPr>
@@ -6394,12 +6732,12 @@
       <w:pPr>
         <w:pStyle w:val="Heading2"/>
       </w:pPr>
-      <w:bookmarkStart w:id="31" w:name="_Toc466120012"/>
+      <w:bookmarkStart w:id="32" w:name="_Toc466472380"/>
       <w:r>
         <w:lastRenderedPageBreak/>
         <w:t>5.3 Servo Motor</w:t>
       </w:r>
-      <w:bookmarkEnd w:id="31"/>
+      <w:bookmarkEnd w:id="32"/>
       <w:r>
         <w:t xml:space="preserve"> </w:t>
       </w:r>
@@ -6425,11 +6763,11 @@
       <w:pPr>
         <w:pStyle w:val="Heading2"/>
       </w:pPr>
-      <w:bookmarkStart w:id="32" w:name="_Toc466120013"/>
+      <w:bookmarkStart w:id="33" w:name="_Toc466472381"/>
       <w:r>
         <w:t>5.4 Project Software Architecture</w:t>
       </w:r>
-      <w:bookmarkEnd w:id="32"/>
+      <w:bookmarkEnd w:id="33"/>
     </w:p>
     <w:p>
       <w:pPr>
@@ -6546,39 +6884,39 @@
         <w:pStyle w:val="Heading1"/>
         <w:jc w:val="center"/>
       </w:pPr>
-      <w:bookmarkStart w:id="33" w:name="_Toc530662802"/>
-      <w:bookmarkStart w:id="34" w:name="_Toc466120014"/>
+      <w:bookmarkStart w:id="34" w:name="_Toc530662802"/>
+      <w:bookmarkStart w:id="35" w:name="_Toc466472382"/>
       <w:r>
         <w:lastRenderedPageBreak/>
         <w:t>Project Design</w:t>
       </w:r>
-      <w:bookmarkEnd w:id="33"/>
       <w:bookmarkEnd w:id="34"/>
+      <w:bookmarkEnd w:id="35"/>
     </w:p>
     <w:p>
       <w:pPr>
         <w:pStyle w:val="Heading1"/>
         <w:jc w:val="center"/>
       </w:pPr>
-      <w:bookmarkStart w:id="35" w:name="_Toc530662806"/>
-      <w:bookmarkStart w:id="36" w:name="_Toc466120015"/>
+      <w:bookmarkStart w:id="36" w:name="_Toc530662806"/>
+      <w:bookmarkStart w:id="37" w:name="_Toc466472383"/>
       <w:r>
         <w:lastRenderedPageBreak/>
         <w:t>QA, Performance, Deployment Plan</w:t>
       </w:r>
-      <w:bookmarkEnd w:id="36"/>
+      <w:bookmarkEnd w:id="37"/>
     </w:p>
     <w:p>
       <w:pPr>
         <w:pStyle w:val="Heading1"/>
         <w:jc w:val="center"/>
       </w:pPr>
-      <w:bookmarkStart w:id="37" w:name="_Toc466120016"/>
+      <w:bookmarkStart w:id="38" w:name="_Toc466472384"/>
       <w:r>
         <w:lastRenderedPageBreak/>
         <w:t>Implementation Plan and Progress</w:t>
       </w:r>
-      <w:bookmarkEnd w:id="37"/>
+      <w:bookmarkEnd w:id="38"/>
     </w:p>
     <w:p>
       <w:pPr>
@@ -8721,43 +9059,56 @@
         <w:pStyle w:val="Caption"/>
         <w:jc w:val="center"/>
       </w:pPr>
-      <w:bookmarkStart w:id="38" w:name="_Toc466119480"/>
-      <w:bookmarkStart w:id="39" w:name="_Toc466120020"/>
+      <w:bookmarkStart w:id="39" w:name="_Toc466119480"/>
+      <w:bookmarkStart w:id="40" w:name="_Toc466120020"/>
       <w:r>
         <w:t xml:space="preserve">Table </w:t>
       </w:r>
-      <w:fldSimple w:instr=" SEQ Table \* ARABIC ">
-        <w:r>
-          <w:rPr>
-            <w:noProof/>
-          </w:rPr>
-          <w:t>1</w:t>
-        </w:r>
-      </w:fldSimple>
+      <w:r>
+        <w:fldChar w:fldCharType="begin"/>
+      </w:r>
+      <w:r>
+        <w:instrText xml:space="preserve"> SEQ Table \* ARABIC </w:instrText>
+      </w:r>
+      <w:r>
+        <w:fldChar w:fldCharType="separate"/>
+      </w:r>
+      <w:r>
+        <w:rPr>
+          <w:noProof/>
+        </w:rPr>
+        <w:t>1</w:t>
+      </w:r>
+      <w:r>
+        <w:rPr>
+          <w:noProof/>
+        </w:rPr>
+        <w:fldChar w:fldCharType="end"/>
+      </w:r>
       <w:r>
         <w:t>. Project Implementatio</w:t>
       </w:r>
       <w:r>
         <w:t>n</w:t>
       </w:r>
-      <w:bookmarkEnd w:id="38"/>
       <w:bookmarkEnd w:id="39"/>
+      <w:bookmarkEnd w:id="40"/>
     </w:p>
     <w:p>
       <w:pPr>
         <w:pStyle w:val="Heading1"/>
         <w:jc w:val="center"/>
       </w:pPr>
-      <w:bookmarkStart w:id="40" w:name="_Toc466120017"/>
+      <w:bookmarkStart w:id="41" w:name="_Toc466472385"/>
       <w:r>
         <w:lastRenderedPageBreak/>
         <w:t xml:space="preserve">Project </w:t>
       </w:r>
-      <w:bookmarkEnd w:id="35"/>
+      <w:bookmarkEnd w:id="36"/>
       <w:r>
         <w:t>Schedule</w:t>
       </w:r>
-      <w:bookmarkEnd w:id="40"/>
+      <w:bookmarkEnd w:id="41"/>
     </w:p>
     <w:p>
       <w:pPr>
@@ -8850,40 +9201,53 @@
         <w:pStyle w:val="Caption"/>
         <w:jc w:val="center"/>
       </w:pPr>
-      <w:bookmarkStart w:id="41" w:name="_Toc466119481"/>
-      <w:bookmarkStart w:id="42" w:name="_Toc466120021"/>
+      <w:bookmarkStart w:id="42" w:name="_Toc466119481"/>
+      <w:bookmarkStart w:id="43" w:name="_Toc466120021"/>
       <w:r>
         <w:t xml:space="preserve">Table </w:t>
       </w:r>
-      <w:fldSimple w:instr=" SEQ Table \* ARABIC ">
-        <w:r>
-          <w:rPr>
-            <w:noProof/>
-          </w:rPr>
-          <w:t>2</w:t>
-        </w:r>
-      </w:fldSimple>
+      <w:r>
+        <w:fldChar w:fldCharType="begin"/>
+      </w:r>
+      <w:r>
+        <w:instrText xml:space="preserve"> SEQ Table \* ARABIC </w:instrText>
+      </w:r>
+      <w:r>
+        <w:fldChar w:fldCharType="separate"/>
+      </w:r>
+      <w:r>
+        <w:rPr>
+          <w:noProof/>
+        </w:rPr>
+        <w:t>2</w:t>
+      </w:r>
+      <w:r>
+        <w:rPr>
+          <w:noProof/>
+        </w:rPr>
+        <w:fldChar w:fldCharType="end"/>
+      </w:r>
       <w:r>
         <w:t>. Project Task Assignment and Tracking</w:t>
       </w:r>
-      <w:bookmarkEnd w:id="41"/>
       <w:bookmarkEnd w:id="42"/>
+      <w:bookmarkEnd w:id="43"/>
     </w:p>
     <w:p>
       <w:pPr>
         <w:pStyle w:val="Heading1"/>
         <w:jc w:val="center"/>
       </w:pPr>
-      <w:bookmarkStart w:id="43" w:name="_Toc466120018"/>
-      <w:bookmarkEnd w:id="43"/>
+      <w:bookmarkStart w:id="44" w:name="_Toc466472386"/>
+      <w:bookmarkEnd w:id="44"/>
     </w:p>
     <w:p>
       <w:pPr>
         <w:pStyle w:val="Heading1"/>
         <w:jc w:val="center"/>
       </w:pPr>
-      <w:bookmarkStart w:id="44" w:name="_Toc466120019"/>
-      <w:bookmarkEnd w:id="44"/>
+      <w:bookmarkStart w:id="45" w:name="_Toc466472387"/>
+      <w:bookmarkEnd w:id="45"/>
     </w:p>
     <w:p>
       <w:pPr>
@@ -8908,7 +9272,7 @@
 </file>
 
 <file path=word/endnotes.xml><?xml version="1.0" encoding="utf-8"?>
-<w:endnotes xmlns:wpc="http://schemas.microsoft.com/office/word/2010/wordprocessingCanvas" xmlns:cx="http://schemas.microsoft.com/office/drawing/2014/chartex" xmlns:cx1="http://schemas.microsoft.com/office/drawing/2015/9/8/chartex" xmlns:cx2="http://schemas.microsoft.com/office/drawing/2015/10/21/chartex" xmlns:cx3="http://schemas.microsoft.com/office/drawing/2016/5/9/chartex" xmlns:cx4="http://schemas.microsoft.com/office/drawing/2016/5/10/chartex" xmlns:cx5="http://schemas.microsoft.com/office/drawing/2016/5/11/chartex" xmlns:mc="http://schemas.openxmlformats.org/markup-compatibility/2006" xmlns:o="urn:schemas-microsoft-com:office:office" xmlns:r="http://schemas.openxmlformats.org/officeDocument/2006/relationships" xmlns:m="http://schemas.openxmlformats.org/officeDocument/2006/math" xmlns:v="urn:schemas-microsoft-com:vml" xmlns:wp14="http://schemas.microsoft.com/office/word/2010/wordprocessingDrawing" xmlns:wp="http://schemas.openxmlformats.org/drawingml/2006/wordprocessingDrawing" xmlns:w10="urn:schemas-microsoft-com:office:word" xmlns:w="http://schemas.openxmlformats.org/wordprocessingml/2006/main" xmlns:w14="http://schemas.microsoft.com/office/word/2010/wordml" xmlns:w15="http://schemas.microsoft.com/office/word/2012/wordml" xmlns:w16se="http://schemas.microsoft.com/office/word/2015/wordml/symex" xmlns:wpg="http://schemas.microsoft.com/office/word/2010/wordprocessingGroup" xmlns:wpi="http://schemas.microsoft.com/office/word/2010/wordprocessingInk" xmlns:wne="http://schemas.microsoft.com/office/word/2006/wordml" xmlns:wps="http://schemas.microsoft.com/office/word/2010/wordprocessingShape" mc:Ignorable="w14 w15 w16se wp14">
+<w:endnotes xmlns:wpc="http://schemas.microsoft.com/office/word/2010/wordprocessingCanvas" xmlns:cx="http://schemas.microsoft.com/office/drawing/2014/chartex" xmlns:cx1="http://schemas.microsoft.com/office/drawing/2015/9/8/chartex" xmlns:cx2="http://schemas.microsoft.com/office/drawing/2015/10/21/chartex" xmlns:mc="http://schemas.openxmlformats.org/markup-compatibility/2006" xmlns:o="urn:schemas-microsoft-com:office:office" xmlns:r="http://schemas.openxmlformats.org/officeDocument/2006/relationships" xmlns:m="http://schemas.openxmlformats.org/officeDocument/2006/math" xmlns:v="urn:schemas-microsoft-com:vml" xmlns:wp14="http://schemas.microsoft.com/office/word/2010/wordprocessingDrawing" xmlns:wp="http://schemas.openxmlformats.org/drawingml/2006/wordprocessingDrawing" xmlns:w10="urn:schemas-microsoft-com:office:word" xmlns:w="http://schemas.openxmlformats.org/wordprocessingml/2006/main" xmlns:w14="http://schemas.microsoft.com/office/word/2010/wordml" xmlns:w15="http://schemas.microsoft.com/office/word/2012/wordml" xmlns:w16se="http://schemas.microsoft.com/office/word/2015/wordml/symex" xmlns:wpg="http://schemas.microsoft.com/office/word/2010/wordprocessingGroup" xmlns:wpi="http://schemas.microsoft.com/office/word/2010/wordprocessingInk" xmlns:wne="http://schemas.microsoft.com/office/word/2006/wordml" xmlns:wps="http://schemas.microsoft.com/office/word/2010/wordprocessingShape" mc:Ignorable="w14 w15 w16se wp14">
   <w:endnote w:type="separator" w:id="-1">
     <w:p>
       <w:pPr>
@@ -8933,7 +9297,7 @@
 </file>
 
 <file path=word/footer1.xml><?xml version="1.0" encoding="utf-8"?>
-<w:ftr xmlns:wpc="http://schemas.microsoft.com/office/word/2010/wordprocessingCanvas" xmlns:cx="http://schemas.microsoft.com/office/drawing/2014/chartex" xmlns:cx1="http://schemas.microsoft.com/office/drawing/2015/9/8/chartex" xmlns:cx2="http://schemas.microsoft.com/office/drawing/2015/10/21/chartex" xmlns:cx3="http://schemas.microsoft.com/office/drawing/2016/5/9/chartex" xmlns:cx4="http://schemas.microsoft.com/office/drawing/2016/5/10/chartex" xmlns:cx5="http://schemas.microsoft.com/office/drawing/2016/5/11/chartex" xmlns:mc="http://schemas.openxmlformats.org/markup-compatibility/2006" xmlns:o="urn:schemas-microsoft-com:office:office" xmlns:r="http://schemas.openxmlformats.org/officeDocument/2006/relationships" xmlns:m="http://schemas.openxmlformats.org/officeDocument/2006/math" xmlns:v="urn:schemas-microsoft-com:vml" xmlns:wp14="http://schemas.microsoft.com/office/word/2010/wordprocessingDrawing" xmlns:wp="http://schemas.openxmlformats.org/drawingml/2006/wordprocessingDrawing" xmlns:w10="urn:schemas-microsoft-com:office:word" xmlns:w="http://schemas.openxmlformats.org/wordprocessingml/2006/main" xmlns:w14="http://schemas.microsoft.com/office/word/2010/wordml" xmlns:w15="http://schemas.microsoft.com/office/word/2012/wordml" xmlns:w16se="http://schemas.microsoft.com/office/word/2015/wordml/symex" xmlns:wpg="http://schemas.microsoft.com/office/word/2010/wordprocessingGroup" xmlns:wpi="http://schemas.microsoft.com/office/word/2010/wordprocessingInk" xmlns:wne="http://schemas.microsoft.com/office/word/2006/wordml" xmlns:wps="http://schemas.microsoft.com/office/word/2010/wordprocessingShape" mc:Ignorable="w14 w15 w16se wp14">
+<w:ftr xmlns:wpc="http://schemas.microsoft.com/office/word/2010/wordprocessingCanvas" xmlns:cx="http://schemas.microsoft.com/office/drawing/2014/chartex" xmlns:cx1="http://schemas.microsoft.com/office/drawing/2015/9/8/chartex" xmlns:cx2="http://schemas.microsoft.com/office/drawing/2015/10/21/chartex" xmlns:mc="http://schemas.openxmlformats.org/markup-compatibility/2006" xmlns:o="urn:schemas-microsoft-com:office:office" xmlns:r="http://schemas.openxmlformats.org/officeDocument/2006/relationships" xmlns:m="http://schemas.openxmlformats.org/officeDocument/2006/math" xmlns:v="urn:schemas-microsoft-com:vml" xmlns:wp14="http://schemas.microsoft.com/office/word/2010/wordprocessingDrawing" xmlns:wp="http://schemas.openxmlformats.org/drawingml/2006/wordprocessingDrawing" xmlns:w10="urn:schemas-microsoft-com:office:word" xmlns:w="http://schemas.openxmlformats.org/wordprocessingml/2006/main" xmlns:w14="http://schemas.microsoft.com/office/word/2010/wordml" xmlns:w15="http://schemas.microsoft.com/office/word/2012/wordml" xmlns:w16se="http://schemas.microsoft.com/office/word/2015/wordml/symex" xmlns:wpg="http://schemas.microsoft.com/office/word/2010/wordprocessingGroup" xmlns:wpi="http://schemas.microsoft.com/office/word/2010/wordprocessingInk" xmlns:wne="http://schemas.microsoft.com/office/word/2006/wordml" xmlns:wps="http://schemas.microsoft.com/office/word/2010/wordprocessingShape" mc:Ignorable="w14 w15 w16se wp14">
   <w:p>
     <w:pPr>
       <w:pStyle w:val="Footer"/>
@@ -8949,7 +9313,7 @@
 </file>
 
 <file path=word/footer2.xml><?xml version="1.0" encoding="utf-8"?>
-<w:ftr xmlns:wpc="http://schemas.microsoft.com/office/word/2010/wordprocessingCanvas" xmlns:cx="http://schemas.microsoft.com/office/drawing/2014/chartex" xmlns:cx1="http://schemas.microsoft.com/office/drawing/2015/9/8/chartex" xmlns:cx2="http://schemas.microsoft.com/office/drawing/2015/10/21/chartex" xmlns:cx3="http://schemas.microsoft.com/office/drawing/2016/5/9/chartex" xmlns:cx4="http://schemas.microsoft.com/office/drawing/2016/5/10/chartex" xmlns:cx5="http://schemas.microsoft.com/office/drawing/2016/5/11/chartex" xmlns:mc="http://schemas.openxmlformats.org/markup-compatibility/2006" xmlns:o="urn:schemas-microsoft-com:office:office" xmlns:r="http://schemas.openxmlformats.org/officeDocument/2006/relationships" xmlns:m="http://schemas.openxmlformats.org/officeDocument/2006/math" xmlns:v="urn:schemas-microsoft-com:vml" xmlns:wp14="http://schemas.microsoft.com/office/word/2010/wordprocessingDrawing" xmlns:wp="http://schemas.openxmlformats.org/drawingml/2006/wordprocessingDrawing" xmlns:w10="urn:schemas-microsoft-com:office:word" xmlns:w="http://schemas.openxmlformats.org/wordprocessingml/2006/main" xmlns:w14="http://schemas.microsoft.com/office/word/2010/wordml" xmlns:w15="http://schemas.microsoft.com/office/word/2012/wordml" xmlns:w16se="http://schemas.microsoft.com/office/word/2015/wordml/symex" xmlns:wpg="http://schemas.microsoft.com/office/word/2010/wordprocessingGroup" xmlns:wpi="http://schemas.microsoft.com/office/word/2010/wordprocessingInk" xmlns:wne="http://schemas.microsoft.com/office/word/2006/wordml" xmlns:wps="http://schemas.microsoft.com/office/word/2010/wordprocessingShape" mc:Ignorable="w14 w15 w16se wp14">
+<w:ftr xmlns:wpc="http://schemas.microsoft.com/office/word/2010/wordprocessingCanvas" xmlns:cx="http://schemas.microsoft.com/office/drawing/2014/chartex" xmlns:cx1="http://schemas.microsoft.com/office/drawing/2015/9/8/chartex" xmlns:cx2="http://schemas.microsoft.com/office/drawing/2015/10/21/chartex" xmlns:mc="http://schemas.openxmlformats.org/markup-compatibility/2006" xmlns:o="urn:schemas-microsoft-com:office:office" xmlns:r="http://schemas.openxmlformats.org/officeDocument/2006/relationships" xmlns:m="http://schemas.openxmlformats.org/officeDocument/2006/math" xmlns:v="urn:schemas-microsoft-com:vml" xmlns:wp14="http://schemas.microsoft.com/office/word/2010/wordprocessingDrawing" xmlns:wp="http://schemas.openxmlformats.org/drawingml/2006/wordprocessingDrawing" xmlns:w10="urn:schemas-microsoft-com:office:word" xmlns:w="http://schemas.openxmlformats.org/wordprocessingml/2006/main" xmlns:w14="http://schemas.microsoft.com/office/word/2010/wordml" xmlns:w15="http://schemas.microsoft.com/office/word/2012/wordml" xmlns:w16se="http://schemas.microsoft.com/office/word/2015/wordml/symex" xmlns:wpg="http://schemas.microsoft.com/office/word/2010/wordprocessingGroup" xmlns:wpi="http://schemas.microsoft.com/office/word/2010/wordprocessingInk" xmlns:wne="http://schemas.microsoft.com/office/word/2006/wordml" xmlns:wps="http://schemas.microsoft.com/office/word/2010/wordprocessingShape" mc:Ignorable="w14 w15 w16se wp14">
   <w:p>
     <w:pPr>
       <w:tabs>
@@ -8964,7 +9328,7 @@
 </file>
 
 <file path=word/footnotes.xml><?xml version="1.0" encoding="utf-8"?>
-<w:footnotes xmlns:wpc="http://schemas.microsoft.com/office/word/2010/wordprocessingCanvas" xmlns:cx="http://schemas.microsoft.com/office/drawing/2014/chartex" xmlns:cx1="http://schemas.microsoft.com/office/drawing/2015/9/8/chartex" xmlns:cx2="http://schemas.microsoft.com/office/drawing/2015/10/21/chartex" xmlns:cx3="http://schemas.microsoft.com/office/drawing/2016/5/9/chartex" xmlns:cx4="http://schemas.microsoft.com/office/drawing/2016/5/10/chartex" xmlns:cx5="http://schemas.microsoft.com/office/drawing/2016/5/11/chartex" xmlns:mc="http://schemas.openxmlformats.org/markup-compatibility/2006" xmlns:o="urn:schemas-microsoft-com:office:office" xmlns:r="http://schemas.openxmlformats.org/officeDocument/2006/relationships" xmlns:m="http://schemas.openxmlformats.org/officeDocument/2006/math" xmlns:v="urn:schemas-microsoft-com:vml" xmlns:wp14="http://schemas.microsoft.com/office/word/2010/wordprocessingDrawing" xmlns:wp="http://schemas.openxmlformats.org/drawingml/2006/wordprocessingDrawing" xmlns:w10="urn:schemas-microsoft-com:office:word" xmlns:w="http://schemas.openxmlformats.org/wordprocessingml/2006/main" xmlns:w14="http://schemas.microsoft.com/office/word/2010/wordml" xmlns:w15="http://schemas.microsoft.com/office/word/2012/wordml" xmlns:w16se="http://schemas.microsoft.com/office/word/2015/wordml/symex" xmlns:wpg="http://schemas.microsoft.com/office/word/2010/wordprocessingGroup" xmlns:wpi="http://schemas.microsoft.com/office/word/2010/wordprocessingInk" xmlns:wne="http://schemas.microsoft.com/office/word/2006/wordml" xmlns:wps="http://schemas.microsoft.com/office/word/2010/wordprocessingShape" mc:Ignorable="w14 w15 w16se wp14">
+<w:footnotes xmlns:wpc="http://schemas.microsoft.com/office/word/2010/wordprocessingCanvas" xmlns:cx="http://schemas.microsoft.com/office/drawing/2014/chartex" xmlns:cx1="http://schemas.microsoft.com/office/drawing/2015/9/8/chartex" xmlns:cx2="http://schemas.microsoft.com/office/drawing/2015/10/21/chartex" xmlns:mc="http://schemas.openxmlformats.org/markup-compatibility/2006" xmlns:o="urn:schemas-microsoft-com:office:office" xmlns:r="http://schemas.openxmlformats.org/officeDocument/2006/relationships" xmlns:m="http://schemas.openxmlformats.org/officeDocument/2006/math" xmlns:v="urn:schemas-microsoft-com:vml" xmlns:wp14="http://schemas.microsoft.com/office/word/2010/wordprocessingDrawing" xmlns:wp="http://schemas.openxmlformats.org/drawingml/2006/wordprocessingDrawing" xmlns:w10="urn:schemas-microsoft-com:office:word" xmlns:w="http://schemas.openxmlformats.org/wordprocessingml/2006/main" xmlns:w14="http://schemas.microsoft.com/office/word/2010/wordml" xmlns:w15="http://schemas.microsoft.com/office/word/2012/wordml" xmlns:w16se="http://schemas.microsoft.com/office/word/2015/wordml/symex" xmlns:wpg="http://schemas.microsoft.com/office/word/2010/wordprocessingGroup" xmlns:wpi="http://schemas.microsoft.com/office/word/2010/wordprocessingInk" xmlns:wne="http://schemas.microsoft.com/office/word/2006/wordml" xmlns:wps="http://schemas.microsoft.com/office/word/2010/wordprocessingShape" mc:Ignorable="w14 w15 w16se wp14">
   <w:footnote w:type="separator" w:id="-1">
     <w:p>
       <w:pPr>
@@ -8989,7 +9353,7 @@
 </file>
 
 <file path=word/header1.xml><?xml version="1.0" encoding="utf-8"?>
-<w:hdr xmlns:wpc="http://schemas.microsoft.com/office/word/2010/wordprocessingCanvas" xmlns:cx="http://schemas.microsoft.com/office/drawing/2014/chartex" xmlns:cx1="http://schemas.microsoft.com/office/drawing/2015/9/8/chartex" xmlns:cx2="http://schemas.microsoft.com/office/drawing/2015/10/21/chartex" xmlns:cx3="http://schemas.microsoft.com/office/drawing/2016/5/9/chartex" xmlns:cx4="http://schemas.microsoft.com/office/drawing/2016/5/10/chartex" xmlns:cx5="http://schemas.microsoft.com/office/drawing/2016/5/11/chartex" xmlns:mc="http://schemas.openxmlformats.org/markup-compatibility/2006" xmlns:o="urn:schemas-microsoft-com:office:office" xmlns:r="http://schemas.openxmlformats.org/officeDocument/2006/relationships" xmlns:m="http://schemas.openxmlformats.org/officeDocument/2006/math" xmlns:v="urn:schemas-microsoft-com:vml" xmlns:wp14="http://schemas.microsoft.com/office/word/2010/wordprocessingDrawing" xmlns:wp="http://schemas.openxmlformats.org/drawingml/2006/wordprocessingDrawing" xmlns:w10="urn:schemas-microsoft-com:office:word" xmlns:w="http://schemas.openxmlformats.org/wordprocessingml/2006/main" xmlns:w14="http://schemas.microsoft.com/office/word/2010/wordml" xmlns:w15="http://schemas.microsoft.com/office/word/2012/wordml" xmlns:w16se="http://schemas.microsoft.com/office/word/2015/wordml/symex" xmlns:wpg="http://schemas.microsoft.com/office/word/2010/wordprocessingGroup" xmlns:wpi="http://schemas.microsoft.com/office/word/2010/wordprocessingInk" xmlns:wne="http://schemas.microsoft.com/office/word/2006/wordml" xmlns:wps="http://schemas.microsoft.com/office/word/2010/wordprocessingShape" mc:Ignorable="w14 w15 w16se wp14">
+<w:hdr xmlns:wpc="http://schemas.microsoft.com/office/word/2010/wordprocessingCanvas" xmlns:cx="http://schemas.microsoft.com/office/drawing/2014/chartex" xmlns:cx1="http://schemas.microsoft.com/office/drawing/2015/9/8/chartex" xmlns:cx2="http://schemas.microsoft.com/office/drawing/2015/10/21/chartex" xmlns:mc="http://schemas.openxmlformats.org/markup-compatibility/2006" xmlns:o="urn:schemas-microsoft-com:office:office" xmlns:r="http://schemas.openxmlformats.org/officeDocument/2006/relationships" xmlns:m="http://schemas.openxmlformats.org/officeDocument/2006/math" xmlns:v="urn:schemas-microsoft-com:vml" xmlns:wp14="http://schemas.microsoft.com/office/word/2010/wordprocessingDrawing" xmlns:wp="http://schemas.openxmlformats.org/drawingml/2006/wordprocessingDrawing" xmlns:w10="urn:schemas-microsoft-com:office:word" xmlns:w="http://schemas.openxmlformats.org/wordprocessingml/2006/main" xmlns:w14="http://schemas.microsoft.com/office/word/2010/wordml" xmlns:w15="http://schemas.microsoft.com/office/word/2012/wordml" xmlns:w16se="http://schemas.microsoft.com/office/word/2015/wordml/symex" xmlns:wpg="http://schemas.microsoft.com/office/word/2010/wordprocessingGroup" xmlns:wpi="http://schemas.microsoft.com/office/word/2010/wordprocessingInk" xmlns:wne="http://schemas.microsoft.com/office/word/2006/wordml" xmlns:wps="http://schemas.microsoft.com/office/word/2010/wordprocessingShape" mc:Ignorable="w14 w15 w16se wp14">
   <w:p>
     <w:pPr>
       <w:pStyle w:val="Header"/>
@@ -9018,7 +9382,7 @@
         <w:rStyle w:val="PageNumber"/>
         <w:noProof/>
       </w:rPr>
-      <w:t>21</w:t>
+      <w:t>1</w:t>
     </w:r>
     <w:r>
       <w:rPr>
@@ -9031,7 +9395,7 @@
 </file>
 
 <file path=word/header2.xml><?xml version="1.0" encoding="utf-8"?>
-<w:hdr xmlns:wpc="http://schemas.microsoft.com/office/word/2010/wordprocessingCanvas" xmlns:cx="http://schemas.microsoft.com/office/drawing/2014/chartex" xmlns:cx1="http://schemas.microsoft.com/office/drawing/2015/9/8/chartex" xmlns:cx2="http://schemas.microsoft.com/office/drawing/2015/10/21/chartex" xmlns:cx3="http://schemas.microsoft.com/office/drawing/2016/5/9/chartex" xmlns:cx4="http://schemas.microsoft.com/office/drawing/2016/5/10/chartex" xmlns:cx5="http://schemas.microsoft.com/office/drawing/2016/5/11/chartex" xmlns:mc="http://schemas.openxmlformats.org/markup-compatibility/2006" xmlns:o="urn:schemas-microsoft-com:office:office" xmlns:r="http://schemas.openxmlformats.org/officeDocument/2006/relationships" xmlns:m="http://schemas.openxmlformats.org/officeDocument/2006/math" xmlns:v="urn:schemas-microsoft-com:vml" xmlns:wp14="http://schemas.microsoft.com/office/word/2010/wordprocessingDrawing" xmlns:wp="http://schemas.openxmlformats.org/drawingml/2006/wordprocessingDrawing" xmlns:w10="urn:schemas-microsoft-com:office:word" xmlns:w="http://schemas.openxmlformats.org/wordprocessingml/2006/main" xmlns:w14="http://schemas.microsoft.com/office/word/2010/wordml" xmlns:w15="http://schemas.microsoft.com/office/word/2012/wordml" xmlns:w16se="http://schemas.microsoft.com/office/word/2015/wordml/symex" xmlns:wpg="http://schemas.microsoft.com/office/word/2010/wordprocessingGroup" xmlns:wpi="http://schemas.microsoft.com/office/word/2010/wordprocessingInk" xmlns:wne="http://schemas.microsoft.com/office/word/2006/wordml" xmlns:wps="http://schemas.microsoft.com/office/word/2010/wordprocessingShape" mc:Ignorable="w14 w15 w16se wp14">
+<w:hdr xmlns:wpc="http://schemas.microsoft.com/office/word/2010/wordprocessingCanvas" xmlns:cx="http://schemas.microsoft.com/office/drawing/2014/chartex" xmlns:cx1="http://schemas.microsoft.com/office/drawing/2015/9/8/chartex" xmlns:cx2="http://schemas.microsoft.com/office/drawing/2015/10/21/chartex" xmlns:mc="http://schemas.openxmlformats.org/markup-compatibility/2006" xmlns:o="urn:schemas-microsoft-com:office:office" xmlns:r="http://schemas.openxmlformats.org/officeDocument/2006/relationships" xmlns:m="http://schemas.openxmlformats.org/officeDocument/2006/math" xmlns:v="urn:schemas-microsoft-com:vml" xmlns:wp14="http://schemas.microsoft.com/office/word/2010/wordprocessingDrawing" xmlns:wp="http://schemas.openxmlformats.org/drawingml/2006/wordprocessingDrawing" xmlns:w10="urn:schemas-microsoft-com:office:word" xmlns:w="http://schemas.openxmlformats.org/wordprocessingml/2006/main" xmlns:w14="http://schemas.microsoft.com/office/word/2010/wordml" xmlns:w15="http://schemas.microsoft.com/office/word/2012/wordml" xmlns:w16se="http://schemas.microsoft.com/office/word/2015/wordml/symex" xmlns:wpg="http://schemas.microsoft.com/office/word/2010/wordprocessingGroup" xmlns:wpi="http://schemas.microsoft.com/office/word/2010/wordprocessingInk" xmlns:wne="http://schemas.microsoft.com/office/word/2006/wordml" xmlns:wps="http://schemas.microsoft.com/office/word/2010/wordprocessingShape" mc:Ignorable="w14 w15 w16se wp14">
   <w:p>
     <w:pPr>
       <w:pStyle w:val="Header"/>
@@ -9048,7 +9412,7 @@
 </file>
 
 <file path=word/numbering.xml><?xml version="1.0" encoding="utf-8"?>
-<w:numbering xmlns:wpc="http://schemas.microsoft.com/office/word/2010/wordprocessingCanvas" xmlns:cx="http://schemas.microsoft.com/office/drawing/2014/chartex" xmlns:cx1="http://schemas.microsoft.com/office/drawing/2015/9/8/chartex" xmlns:cx2="http://schemas.microsoft.com/office/drawing/2015/10/21/chartex" xmlns:cx3="http://schemas.microsoft.com/office/drawing/2016/5/9/chartex" xmlns:cx4="http://schemas.microsoft.com/office/drawing/2016/5/10/chartex" xmlns:cx5="http://schemas.microsoft.com/office/drawing/2016/5/11/chartex" xmlns:mc="http://schemas.openxmlformats.org/markup-compatibility/2006" xmlns:o="urn:schemas-microsoft-com:office:office" xmlns:r="http://schemas.openxmlformats.org/officeDocument/2006/relationships" xmlns:m="http://schemas.openxmlformats.org/officeDocument/2006/math" xmlns:v="urn:schemas-microsoft-com:vml" xmlns:wp14="http://schemas.microsoft.com/office/word/2010/wordprocessingDrawing" xmlns:wp="http://schemas.openxmlformats.org/drawingml/2006/wordprocessingDrawing" xmlns:w10="urn:schemas-microsoft-com:office:word" xmlns:w="http://schemas.openxmlformats.org/wordprocessingml/2006/main" xmlns:w14="http://schemas.microsoft.com/office/word/2010/wordml" xmlns:w15="http://schemas.microsoft.com/office/word/2012/wordml" xmlns:w16se="http://schemas.microsoft.com/office/word/2015/wordml/symex" xmlns:wpg="http://schemas.microsoft.com/office/word/2010/wordprocessingGroup" xmlns:wpi="http://schemas.microsoft.com/office/word/2010/wordprocessingInk" xmlns:wne="http://schemas.microsoft.com/office/word/2006/wordml" xmlns:wps="http://schemas.microsoft.com/office/word/2010/wordprocessingShape" mc:Ignorable="w14 w15 w16se wp14">
+<w:numbering xmlns:wpc="http://schemas.microsoft.com/office/word/2010/wordprocessingCanvas" xmlns:cx="http://schemas.microsoft.com/office/drawing/2014/chartex" xmlns:cx1="http://schemas.microsoft.com/office/drawing/2015/9/8/chartex" xmlns:cx2="http://schemas.microsoft.com/office/drawing/2015/10/21/chartex" xmlns:mc="http://schemas.openxmlformats.org/markup-compatibility/2006" xmlns:o="urn:schemas-microsoft-com:office:office" xmlns:r="http://schemas.openxmlformats.org/officeDocument/2006/relationships" xmlns:m="http://schemas.openxmlformats.org/officeDocument/2006/math" xmlns:v="urn:schemas-microsoft-com:vml" xmlns:wp14="http://schemas.microsoft.com/office/word/2010/wordprocessingDrawing" xmlns:wp="http://schemas.openxmlformats.org/drawingml/2006/wordprocessingDrawing" xmlns:w10="urn:schemas-microsoft-com:office:word" xmlns:w="http://schemas.openxmlformats.org/wordprocessingml/2006/main" xmlns:w14="http://schemas.microsoft.com/office/word/2010/wordml" xmlns:w15="http://schemas.microsoft.com/office/word/2012/wordml" xmlns:w16se="http://schemas.microsoft.com/office/word/2015/wordml/symex" xmlns:wpg="http://schemas.microsoft.com/office/word/2010/wordprocessingGroup" xmlns:wpi="http://schemas.microsoft.com/office/word/2010/wordprocessingInk" xmlns:wne="http://schemas.microsoft.com/office/word/2006/wordml" xmlns:wps="http://schemas.microsoft.com/office/word/2010/wordprocessingShape" mc:Ignorable="w14 w15 w16se wp14">
   <w:abstractNum w:abstractNumId="0" w15:restartNumberingAfterBreak="0">
     <w:nsid w:val="03707DE4"/>
     <w:multiLevelType w:val="multilevel"/>
@@ -12957,7 +13321,7 @@
     </w:rPrDefault>
     <w:pPrDefault/>
   </w:docDefaults>
-  <w:latentStyles w:defLockedState="0" w:defUIPriority="99" w:defSemiHidden="0" w:defUnhideWhenUsed="0" w:defQFormat="0" w:count="374">
+  <w:latentStyles w:defLockedState="0" w:defUIPriority="99" w:defSemiHidden="0" w:defUnhideWhenUsed="0" w:defQFormat="0" w:count="372">
     <w:lsdException w:name="Normal" w:uiPriority="0" w:qFormat="1"/>
     <w:lsdException w:name="heading 1" w:uiPriority="0" w:qFormat="1"/>
     <w:lsdException w:name="heading 2" w:uiPriority="0" w:qFormat="1"/>
@@ -13321,8 +13685,6 @@
     <w:lsdException w:name="List Table 6 Colorful Accent 6" w:uiPriority="51"/>
     <w:lsdException w:name="List Table 7 Colorful Accent 6" w:uiPriority="52"/>
     <w:lsdException w:name="Mention" w:semiHidden="1" w:unhideWhenUsed="1"/>
-    <w:lsdException w:name="Smart Hyperlink" w:semiHidden="1" w:unhideWhenUsed="1"/>
-    <w:lsdException w:name="Hashtag" w:semiHidden="1" w:unhideWhenUsed="1"/>
   </w:latentStyles>
   <w:style w:type="paragraph" w:default="1" w:styleId="Normal">
     <w:name w:val="Normal"/>
@@ -14413,7 +14775,7 @@
 </file>
 
 <file path=customXml/itemProps1.xml><?xml version="1.0" encoding="utf-8"?>
-<ds:datastoreItem xmlns:ds="http://schemas.openxmlformats.org/officeDocument/2006/customXml" ds:itemID="{6A3C00FC-77DB-431F-AFAF-D3239FFA82C1}">
+<ds:datastoreItem xmlns:ds="http://schemas.openxmlformats.org/officeDocument/2006/customXml" ds:itemID="{365D3951-EAD0-48A3-8B8C-DD441CBFDAAB}">
   <ds:schemaRefs>
     <ds:schemaRef ds:uri="http://schemas.openxmlformats.org/officeDocument/2006/bibliography"/>
   </ds:schemaRefs>

</xml_diff>